<commit_message>
vincoli e task aggiunti alla relazione
</commit_message>
<xml_diff>
--- a/project-1-report.docx
+++ b/project-1-report.docx
@@ -49,29 +49,8 @@
         </w:rPr>
         <w:t>2023-2024</w:t>
       </w:r>
-    </w:p>
-    <w:p>
-      <w:pPr>
-        <w:rPr>
-          <w:rFonts w:ascii="Cambria" w:eastAsia="Cambria" w:hAnsi="Cambria" w:cs="Cambria"/>
-          <w:b/>
-          <w:sz w:val="56"/>
-          <w:szCs w:val="56"/>
-        </w:rPr>
-      </w:pPr>
       <w:bookmarkStart w:id="0" w:name="gjdgxs"/>
       <w:bookmarkEnd w:id="0"/>
-    </w:p>
-    <w:p>
-      <w:pPr>
-        <w:jc w:val="center"/>
-        <w:rPr>
-          <w:rFonts w:ascii="Cambria" w:eastAsia="Cambria" w:hAnsi="Cambria" w:cs="Cambria"/>
-          <w:b/>
-          <w:sz w:val="56"/>
-          <w:szCs w:val="56"/>
-        </w:rPr>
-      </w:pPr>
     </w:p>
     <w:p>
       <w:pPr>
@@ -121,6 +100,7 @@
           <w:b/>
           <w:sz w:val="72"/>
           <w:szCs w:val="72"/>
+          <w:lang w:val="en-US"/>
         </w:rPr>
       </w:pPr>
       <w:r>
@@ -129,6 +109,7 @@
           <w:b/>
           <w:sz w:val="72"/>
           <w:szCs w:val="72"/>
+          <w:lang w:val="en-US"/>
         </w:rPr>
         <w:t>&lt;</w:t>
       </w:r>
@@ -139,8 +120,9 @@
           <w:color w:val="FF0000"/>
           <w:sz w:val="72"/>
           <w:szCs w:val="72"/>
-        </w:rPr>
-        <w:t>Energy Delay Buffer Curve</w:t>
+          <w:lang w:val="en-US"/>
+        </w:rPr>
+        <w:t>energy-delay optimization of a three-stages CMOS buffer</w:t>
       </w:r>
       <w:r>
         <w:rPr>
@@ -148,6 +130,7 @@
           <w:b/>
           <w:sz w:val="72"/>
           <w:szCs w:val="72"/>
+          <w:lang w:val="en-US"/>
         </w:rPr>
         <w:t>&gt;</w:t>
       </w:r>
@@ -160,6 +143,7 @@
           <w:b/>
           <w:sz w:val="72"/>
           <w:szCs w:val="72"/>
+          <w:lang w:val="en-US"/>
         </w:rPr>
       </w:pPr>
     </w:p>
@@ -195,15 +179,15 @@
               <w:bottom w:val="single" w:sz="8" w:space="0" w:color="000000"/>
               <w:right w:val="single" w:sz="8" w:space="0" w:color="000000"/>
             </w:tcBorders>
+            <w:vAlign w:val="center"/>
             <w:hideMark/>
           </w:tcPr>
           <w:p>
             <w:pPr>
-              <w:jc w:val="both"/>
+              <w:jc w:val="center"/>
               <w:rPr>
                 <w:rFonts w:ascii="Arial" w:eastAsia="Arial" w:hAnsi="Arial" w:cs="Arial"/>
                 <w:b/>
-                <w:sz w:val="24"/>
                 <w:szCs w:val="24"/>
               </w:rPr>
             </w:pPr>
@@ -225,11 +209,12 @@
               <w:bottom w:val="single" w:sz="8" w:space="0" w:color="000000"/>
               <w:right w:val="single" w:sz="8" w:space="0" w:color="000000"/>
             </w:tcBorders>
+            <w:vAlign w:val="center"/>
             <w:hideMark/>
           </w:tcPr>
           <w:p>
             <w:pPr>
-              <w:jc w:val="both"/>
+              <w:jc w:val="center"/>
               <w:rPr>
                 <w:rFonts w:ascii="Arial" w:eastAsia="Arial" w:hAnsi="Arial" w:cs="Arial"/>
               </w:rPr>
@@ -292,11 +277,12 @@
               <w:bottom w:val="single" w:sz="8" w:space="0" w:color="000000"/>
               <w:right w:val="single" w:sz="8" w:space="0" w:color="000000"/>
             </w:tcBorders>
+            <w:vAlign w:val="center"/>
             <w:hideMark/>
           </w:tcPr>
           <w:p>
             <w:pPr>
-              <w:jc w:val="both"/>
+              <w:jc w:val="center"/>
               <w:rPr>
                 <w:rFonts w:ascii="Arial" w:eastAsia="Arial" w:hAnsi="Arial" w:cs="Arial"/>
                 <w:b/>
@@ -320,11 +306,12 @@
               <w:bottom w:val="single" w:sz="8" w:space="0" w:color="000000"/>
               <w:right w:val="single" w:sz="8" w:space="0" w:color="000000"/>
             </w:tcBorders>
+            <w:vAlign w:val="center"/>
             <w:hideMark/>
           </w:tcPr>
           <w:p>
             <w:pPr>
-              <w:jc w:val="both"/>
+              <w:jc w:val="center"/>
               <w:rPr>
                 <w:rFonts w:ascii="Arial" w:eastAsia="Arial" w:hAnsi="Arial" w:cs="Arial"/>
               </w:rPr>
@@ -381,6 +368,7 @@
               <w:bottom w:val="single" w:sz="8" w:space="0" w:color="000000"/>
               <w:right w:val="single" w:sz="8" w:space="0" w:color="000000"/>
             </w:tcBorders>
+            <w:vAlign w:val="center"/>
             <w:hideMark/>
           </w:tcPr>
           <w:p>
@@ -389,7 +377,6 @@
               <w:rPr>
                 <w:rFonts w:ascii="Arial" w:eastAsia="Arial" w:hAnsi="Arial" w:cs="Arial"/>
                 <w:b/>
-                <w:sz w:val="24"/>
                 <w:szCs w:val="24"/>
               </w:rPr>
             </w:pPr>
@@ -411,6 +398,7 @@
               <w:bottom w:val="single" w:sz="8" w:space="0" w:color="000000"/>
               <w:right w:val="single" w:sz="8" w:space="0" w:color="000000"/>
             </w:tcBorders>
+            <w:vAlign w:val="center"/>
             <w:hideMark/>
           </w:tcPr>
           <w:p>
@@ -439,6 +427,7 @@
               <w:bottom w:val="single" w:sz="8" w:space="0" w:color="000000"/>
               <w:right w:val="single" w:sz="8" w:space="0" w:color="000000"/>
             </w:tcBorders>
+            <w:vAlign w:val="center"/>
             <w:hideMark/>
           </w:tcPr>
           <w:p>
@@ -481,6 +470,7 @@
               <w:bottom w:val="single" w:sz="8" w:space="0" w:color="000000"/>
               <w:right w:val="single" w:sz="8" w:space="0" w:color="000000"/>
             </w:tcBorders>
+            <w:vAlign w:val="center"/>
           </w:tcPr>
           <w:p>
             <w:pPr>
@@ -508,6 +498,7 @@
               <w:bottom w:val="single" w:sz="8" w:space="0" w:color="000000"/>
               <w:right w:val="single" w:sz="8" w:space="0" w:color="000000"/>
             </w:tcBorders>
+            <w:vAlign w:val="center"/>
           </w:tcPr>
           <w:p>
             <w:pPr>
@@ -535,6 +526,7 @@
               <w:bottom w:val="single" w:sz="8" w:space="0" w:color="000000"/>
               <w:right w:val="single" w:sz="8" w:space="0" w:color="000000"/>
             </w:tcBorders>
+            <w:vAlign w:val="center"/>
           </w:tcPr>
           <w:p>
             <w:pPr>
@@ -558,47 +550,41 @@
     <w:p>
       <w:pPr>
         <w:rPr>
-          <w:sz w:val="24"/>
-          <w:szCs w:val="24"/>
-        </w:rPr>
-      </w:pPr>
-    </w:p>
-    <w:p>
-      <w:pPr>
-        <w:rPr>
-          <w:sz w:val="24"/>
-          <w:szCs w:val="24"/>
-        </w:rPr>
-      </w:pPr>
-    </w:p>
-    <w:p>
-      <w:pPr>
-        <w:rPr>
-          <w:sz w:val="24"/>
-          <w:szCs w:val="24"/>
-        </w:rPr>
-      </w:pPr>
-    </w:p>
-    <w:p>
-      <w:pPr>
-        <w:rPr>
-          <w:sz w:val="24"/>
-          <w:szCs w:val="24"/>
-        </w:rPr>
-      </w:pPr>
-    </w:p>
-    <w:p>
-      <w:pPr>
-        <w:rPr>
-          <w:sz w:val="24"/>
-          <w:szCs w:val="24"/>
-        </w:rPr>
-      </w:pPr>
-    </w:p>
-    <w:p>
-      <w:pPr>
-        <w:rPr>
-          <w:sz w:val="24"/>
+          <w:szCs w:val="24"/>
+        </w:rPr>
+      </w:pPr>
+    </w:p>
+    <w:p>
+      <w:pPr>
+        <w:rPr>
+          <w:szCs w:val="24"/>
+        </w:rPr>
+      </w:pPr>
+    </w:p>
+    <w:p>
+      <w:pPr>
+        <w:rPr>
+          <w:szCs w:val="24"/>
+        </w:rPr>
+      </w:pPr>
+    </w:p>
+    <w:p>
+      <w:pPr>
+        <w:rPr>
+          <w:szCs w:val="24"/>
+        </w:rPr>
+      </w:pPr>
+    </w:p>
+    <w:p>
+      <w:pPr>
+        <w:rPr>
+          <w:szCs w:val="24"/>
+        </w:rPr>
+      </w:pPr>
+    </w:p>
+    <w:p>
+      <w:pPr>
+        <w:rPr>
           <w:szCs w:val="24"/>
         </w:rPr>
       </w:pPr>
@@ -623,6 +609,7 @@
       <w:sdtEndPr>
         <w:rPr>
           <w:bCs/>
+          <w:sz w:val="24"/>
         </w:rPr>
       </w:sdtEndPr>
       <w:sdtContent>
@@ -675,7 +662,7 @@
             </w:rPr>
             <w:fldChar w:fldCharType="separate"/>
           </w:r>
-          <w:hyperlink w:anchor="_Toc150101901" w:history="1">
+          <w:hyperlink w:anchor="_Toc151028511" w:history="1">
             <w:r>
               <w:rPr>
                 <w:rStyle w:val="Collegamentoipertestuale"/>
@@ -702,7 +689,7 @@
                 <w:noProof/>
                 <w:webHidden/>
               </w:rPr>
-              <w:instrText xml:space="preserve"> PAGEREF _Toc150101901 \h </w:instrText>
+              <w:instrText xml:space="preserve"> PAGEREF _Toc151028511 \h </w:instrText>
             </w:r>
             <w:r>
               <w:rPr>
@@ -750,7 +737,7 @@
               <w:lang w:val="en-US"/>
             </w:rPr>
           </w:pPr>
-          <w:hyperlink w:anchor="_Toc150101902" w:history="1">
+          <w:hyperlink w:anchor="_Toc151028512" w:history="1">
             <w:r>
               <w:rPr>
                 <w:rStyle w:val="Collegamentoipertestuale"/>
@@ -777,7 +764,7 @@
                 <w:noProof/>
                 <w:webHidden/>
               </w:rPr>
-              <w:instrText xml:space="preserve"> PAGEREF _Toc150101902 \h </w:instrText>
+              <w:instrText xml:space="preserve"> PAGEREF _Toc151028512 \h </w:instrText>
             </w:r>
             <w:r>
               <w:rPr>
@@ -825,7 +812,7 @@
               <w:lang w:val="en-US"/>
             </w:rPr>
           </w:pPr>
-          <w:hyperlink w:anchor="_Toc150101903" w:history="1">
+          <w:hyperlink w:anchor="_Toc151028513" w:history="1">
             <w:r>
               <w:rPr>
                 <w:rStyle w:val="Collegamentoipertestuale"/>
@@ -852,7 +839,7 @@
                 <w:noProof/>
                 <w:webHidden/>
               </w:rPr>
-              <w:instrText xml:space="preserve"> PAGEREF _Toc150101903 \h </w:instrText>
+              <w:instrText xml:space="preserve"> PAGEREF _Toc151028513 \h </w:instrText>
             </w:r>
             <w:r>
               <w:rPr>
@@ -900,13 +887,13 @@
               <w:lang w:val="en-US"/>
             </w:rPr>
           </w:pPr>
-          <w:hyperlink w:anchor="_Toc150101904" w:history="1">
+          <w:hyperlink w:anchor="_Toc151028514" w:history="1">
             <w:r>
               <w:rPr>
                 <w:rStyle w:val="Collegamentoipertestuale"/>
                 <w:noProof/>
               </w:rPr>
-              <w:t>Analisi e progettazione di un inverter minimo in LTspice</w:t>
+              <w:t>Analisi e progettazione di un inverter CMOS minimo</w:t>
             </w:r>
             <w:r>
               <w:rPr>
@@ -927,7 +914,7 @@
                 <w:noProof/>
                 <w:webHidden/>
               </w:rPr>
-              <w:instrText xml:space="preserve"> PAGEREF _Toc150101904 \h </w:instrText>
+              <w:instrText xml:space="preserve"> PAGEREF _Toc151028514 \h </w:instrText>
             </w:r>
             <w:r>
               <w:rPr>
@@ -975,13 +962,13 @@
               <w:lang w:val="en-US"/>
             </w:rPr>
           </w:pPr>
-          <w:hyperlink w:anchor="_Toc150101905" w:history="1">
+          <w:hyperlink w:anchor="_Toc151028515" w:history="1">
             <w:r>
               <w:rPr>
                 <w:rStyle w:val="Collegamentoipertestuale"/>
                 <w:noProof/>
               </w:rPr>
-              <w:t>Progettazione del Buffer in LTspice</w:t>
+              <w:t>Analisi e progettazione di un buffer CMOS a tre stadi</w:t>
             </w:r>
             <w:r>
               <w:rPr>
@@ -1002,7 +989,7 @@
                 <w:noProof/>
                 <w:webHidden/>
               </w:rPr>
-              <w:instrText xml:space="preserve"> PAGEREF _Toc150101905 \h </w:instrText>
+              <w:instrText xml:space="preserve"> PAGEREF _Toc151028515 \h </w:instrText>
             </w:r>
             <w:r>
               <w:rPr>
@@ -1050,13 +1037,13 @@
               <w:lang w:val="en-US"/>
             </w:rPr>
           </w:pPr>
-          <w:hyperlink w:anchor="_Toc150101906" w:history="1">
+          <w:hyperlink w:anchor="_Toc151028516" w:history="1">
             <w:r>
               <w:rPr>
                 <w:rStyle w:val="Collegamentoipertestuale"/>
                 <w:noProof/>
               </w:rPr>
-              <w:t>Analisi basata su metodo Montecarlo</w:t>
+              <w:t>Conclusioni</w:t>
             </w:r>
             <w:r>
               <w:rPr>
@@ -1077,7 +1064,7 @@
                 <w:noProof/>
                 <w:webHidden/>
               </w:rPr>
-              <w:instrText xml:space="preserve"> PAGEREF _Toc150101906 \h </w:instrText>
+              <w:instrText xml:space="preserve"> PAGEREF _Toc151028516 \h </w:instrText>
             </w:r>
             <w:r>
               <w:rPr>
@@ -1098,959 +1085,6 @@
                 <w:webHidden/>
               </w:rPr>
               <w:t>7</w:t>
-            </w:r>
-            <w:r>
-              <w:rPr>
-                <w:noProof/>
-                <w:webHidden/>
-              </w:rPr>
-              <w:fldChar w:fldCharType="end"/>
-            </w:r>
-          </w:hyperlink>
-        </w:p>
-        <w:p>
-          <w:pPr>
-            <w:pStyle w:val="Sommario2"/>
-            <w:tabs>
-              <w:tab w:val="right" w:leader="dot" w:pos="9628"/>
-            </w:tabs>
-            <w:rPr>
-              <w:rFonts w:eastAsiaTheme="minorEastAsia" w:cstheme="minorBidi"/>
-              <w:smallCaps w:val="0"/>
-              <w:noProof/>
-              <w:sz w:val="22"/>
-              <w:szCs w:val="22"/>
-              <w:lang w:val="en-US"/>
-            </w:rPr>
-          </w:pPr>
-          <w:hyperlink w:anchor="_Toc150101907" w:history="1">
-            <w:r>
-              <w:rPr>
-                <w:rStyle w:val="Collegamentoipertestuale"/>
-                <w:noProof/>
-              </w:rPr>
-              <w:t>Parametri di progettazione in LTSPICE</w:t>
-            </w:r>
-            <w:r>
-              <w:rPr>
-                <w:noProof/>
-                <w:webHidden/>
-              </w:rPr>
-              <w:tab/>
-            </w:r>
-            <w:r>
-              <w:rPr>
-                <w:noProof/>
-                <w:webHidden/>
-              </w:rPr>
-              <w:fldChar w:fldCharType="begin"/>
-            </w:r>
-            <w:r>
-              <w:rPr>
-                <w:noProof/>
-                <w:webHidden/>
-              </w:rPr>
-              <w:instrText xml:space="preserve"> PAGEREF _Toc150101907 \h </w:instrText>
-            </w:r>
-            <w:r>
-              <w:rPr>
-                <w:noProof/>
-                <w:webHidden/>
-              </w:rPr>
-            </w:r>
-            <w:r>
-              <w:rPr>
-                <w:noProof/>
-                <w:webHidden/>
-              </w:rPr>
-              <w:fldChar w:fldCharType="separate"/>
-            </w:r>
-            <w:r>
-              <w:rPr>
-                <w:noProof/>
-                <w:webHidden/>
-              </w:rPr>
-              <w:t>7</w:t>
-            </w:r>
-            <w:r>
-              <w:rPr>
-                <w:noProof/>
-                <w:webHidden/>
-              </w:rPr>
-              <w:fldChar w:fldCharType="end"/>
-            </w:r>
-          </w:hyperlink>
-        </w:p>
-        <w:p>
-          <w:pPr>
-            <w:pStyle w:val="Sommario2"/>
-            <w:tabs>
-              <w:tab w:val="right" w:leader="dot" w:pos="9628"/>
-            </w:tabs>
-            <w:rPr>
-              <w:rFonts w:eastAsiaTheme="minorEastAsia" w:cstheme="minorBidi"/>
-              <w:smallCaps w:val="0"/>
-              <w:noProof/>
-              <w:sz w:val="22"/>
-              <w:szCs w:val="22"/>
-              <w:lang w:val="en-US"/>
-            </w:rPr>
-          </w:pPr>
-          <w:hyperlink w:anchor="_Toc150101908" w:history="1">
-            <w:r>
-              <w:rPr>
-                <w:rStyle w:val="Collegamentoipertestuale"/>
-                <w:noProof/>
-              </w:rPr>
-              <w:t>Metodo Montecarlo</w:t>
-            </w:r>
-            <w:r>
-              <w:rPr>
-                <w:noProof/>
-                <w:webHidden/>
-              </w:rPr>
-              <w:tab/>
-            </w:r>
-            <w:r>
-              <w:rPr>
-                <w:noProof/>
-                <w:webHidden/>
-              </w:rPr>
-              <w:fldChar w:fldCharType="begin"/>
-            </w:r>
-            <w:r>
-              <w:rPr>
-                <w:noProof/>
-                <w:webHidden/>
-              </w:rPr>
-              <w:instrText xml:space="preserve"> PAGEREF _Toc150101908 \h </w:instrText>
-            </w:r>
-            <w:r>
-              <w:rPr>
-                <w:noProof/>
-                <w:webHidden/>
-              </w:rPr>
-            </w:r>
-            <w:r>
-              <w:rPr>
-                <w:noProof/>
-                <w:webHidden/>
-              </w:rPr>
-              <w:fldChar w:fldCharType="separate"/>
-            </w:r>
-            <w:r>
-              <w:rPr>
-                <w:noProof/>
-                <w:webHidden/>
-              </w:rPr>
-              <w:t>8</w:t>
-            </w:r>
-            <w:r>
-              <w:rPr>
-                <w:noProof/>
-                <w:webHidden/>
-              </w:rPr>
-              <w:fldChar w:fldCharType="end"/>
-            </w:r>
-          </w:hyperlink>
-        </w:p>
-        <w:p>
-          <w:pPr>
-            <w:pStyle w:val="Sommario2"/>
-            <w:tabs>
-              <w:tab w:val="right" w:leader="dot" w:pos="9628"/>
-            </w:tabs>
-            <w:rPr>
-              <w:rFonts w:eastAsiaTheme="minorEastAsia" w:cstheme="minorBidi"/>
-              <w:smallCaps w:val="0"/>
-              <w:noProof/>
-              <w:sz w:val="22"/>
-              <w:szCs w:val="22"/>
-              <w:lang w:val="en-US"/>
-            </w:rPr>
-          </w:pPr>
-          <w:hyperlink w:anchor="_Toc150101909" w:history="1">
-            <w:r>
-              <w:rPr>
-                <w:rStyle w:val="Collegamentoipertestuale"/>
-                <w:noProof/>
-              </w:rPr>
-              <w:t>Simulazioni</w:t>
-            </w:r>
-            <w:r>
-              <w:rPr>
-                <w:noProof/>
-                <w:webHidden/>
-              </w:rPr>
-              <w:tab/>
-            </w:r>
-            <w:r>
-              <w:rPr>
-                <w:noProof/>
-                <w:webHidden/>
-              </w:rPr>
-              <w:fldChar w:fldCharType="begin"/>
-            </w:r>
-            <w:r>
-              <w:rPr>
-                <w:noProof/>
-                <w:webHidden/>
-              </w:rPr>
-              <w:instrText xml:space="preserve"> PAGEREF _Toc150101909 \h </w:instrText>
-            </w:r>
-            <w:r>
-              <w:rPr>
-                <w:noProof/>
-                <w:webHidden/>
-              </w:rPr>
-            </w:r>
-            <w:r>
-              <w:rPr>
-                <w:noProof/>
-                <w:webHidden/>
-              </w:rPr>
-              <w:fldChar w:fldCharType="separate"/>
-            </w:r>
-            <w:r>
-              <w:rPr>
-                <w:noProof/>
-                <w:webHidden/>
-              </w:rPr>
-              <w:t>9</w:t>
-            </w:r>
-            <w:r>
-              <w:rPr>
-                <w:noProof/>
-                <w:webHidden/>
-              </w:rPr>
-              <w:fldChar w:fldCharType="end"/>
-            </w:r>
-          </w:hyperlink>
-        </w:p>
-        <w:p>
-          <w:pPr>
-            <w:pStyle w:val="Sommario2"/>
-            <w:tabs>
-              <w:tab w:val="right" w:leader="dot" w:pos="9628"/>
-            </w:tabs>
-            <w:rPr>
-              <w:rFonts w:eastAsiaTheme="minorEastAsia" w:cstheme="minorBidi"/>
-              <w:smallCaps w:val="0"/>
-              <w:noProof/>
-              <w:sz w:val="22"/>
-              <w:szCs w:val="22"/>
-              <w:lang w:val="en-US"/>
-            </w:rPr>
-          </w:pPr>
-          <w:hyperlink w:anchor="_Toc150101910" w:history="1">
-            <w:r>
-              <w:rPr>
-                <w:rStyle w:val="Collegamentoipertestuale"/>
-                <w:noProof/>
-              </w:rPr>
-              <w:t>Dati generati</w:t>
-            </w:r>
-            <w:r>
-              <w:rPr>
-                <w:noProof/>
-                <w:webHidden/>
-              </w:rPr>
-              <w:tab/>
-            </w:r>
-            <w:r>
-              <w:rPr>
-                <w:noProof/>
-                <w:webHidden/>
-              </w:rPr>
-              <w:fldChar w:fldCharType="begin"/>
-            </w:r>
-            <w:r>
-              <w:rPr>
-                <w:noProof/>
-                <w:webHidden/>
-              </w:rPr>
-              <w:instrText xml:space="preserve"> PAGEREF _Toc150101910 \h </w:instrText>
-            </w:r>
-            <w:r>
-              <w:rPr>
-                <w:noProof/>
-                <w:webHidden/>
-              </w:rPr>
-            </w:r>
-            <w:r>
-              <w:rPr>
-                <w:noProof/>
-                <w:webHidden/>
-              </w:rPr>
-              <w:fldChar w:fldCharType="separate"/>
-            </w:r>
-            <w:r>
-              <w:rPr>
-                <w:noProof/>
-                <w:webHidden/>
-              </w:rPr>
-              <w:t>10</w:t>
-            </w:r>
-            <w:r>
-              <w:rPr>
-                <w:noProof/>
-                <w:webHidden/>
-              </w:rPr>
-              <w:fldChar w:fldCharType="end"/>
-            </w:r>
-          </w:hyperlink>
-        </w:p>
-        <w:p>
-          <w:pPr>
-            <w:pStyle w:val="Sommario2"/>
-            <w:tabs>
-              <w:tab w:val="right" w:leader="dot" w:pos="9628"/>
-            </w:tabs>
-            <w:rPr>
-              <w:rFonts w:eastAsiaTheme="minorEastAsia" w:cstheme="minorBidi"/>
-              <w:smallCaps w:val="0"/>
-              <w:noProof/>
-              <w:sz w:val="22"/>
-              <w:szCs w:val="22"/>
-              <w:lang w:val="en-US"/>
-            </w:rPr>
-          </w:pPr>
-          <w:hyperlink w:anchor="_Toc150101911" w:history="1">
-            <w:r>
-              <w:rPr>
-                <w:rStyle w:val="Collegamentoipertestuale"/>
-                <w:noProof/>
-              </w:rPr>
-              <w:t>Analisi dei risultati in MATLAB</w:t>
-            </w:r>
-            <w:r>
-              <w:rPr>
-                <w:noProof/>
-                <w:webHidden/>
-              </w:rPr>
-              <w:tab/>
-            </w:r>
-            <w:r>
-              <w:rPr>
-                <w:noProof/>
-                <w:webHidden/>
-              </w:rPr>
-              <w:fldChar w:fldCharType="begin"/>
-            </w:r>
-            <w:r>
-              <w:rPr>
-                <w:noProof/>
-                <w:webHidden/>
-              </w:rPr>
-              <w:instrText xml:space="preserve"> PAGEREF _Toc150101911 \h </w:instrText>
-            </w:r>
-            <w:r>
-              <w:rPr>
-                <w:noProof/>
-                <w:webHidden/>
-              </w:rPr>
-            </w:r>
-            <w:r>
-              <w:rPr>
-                <w:noProof/>
-                <w:webHidden/>
-              </w:rPr>
-              <w:fldChar w:fldCharType="separate"/>
-            </w:r>
-            <w:r>
-              <w:rPr>
-                <w:noProof/>
-                <w:webHidden/>
-              </w:rPr>
-              <w:t>11</w:t>
-            </w:r>
-            <w:r>
-              <w:rPr>
-                <w:noProof/>
-                <w:webHidden/>
-              </w:rPr>
-              <w:fldChar w:fldCharType="end"/>
-            </w:r>
-          </w:hyperlink>
-        </w:p>
-        <w:p>
-          <w:pPr>
-            <w:pStyle w:val="Sommario1"/>
-            <w:tabs>
-              <w:tab w:val="right" w:leader="dot" w:pos="9628"/>
-            </w:tabs>
-            <w:rPr>
-              <w:rFonts w:eastAsiaTheme="minorEastAsia" w:cstheme="minorBidi"/>
-              <w:b w:val="0"/>
-              <w:bCs w:val="0"/>
-              <w:caps w:val="0"/>
-              <w:noProof/>
-              <w:sz w:val="22"/>
-              <w:szCs w:val="22"/>
-              <w:lang w:val="en-US"/>
-            </w:rPr>
-          </w:pPr>
-          <w:hyperlink w:anchor="_Toc150101912" w:history="1">
-            <w:r>
-              <w:rPr>
-                <w:rStyle w:val="Collegamentoipertestuale"/>
-                <w:noProof/>
-              </w:rPr>
-              <w:t>Analisi basata su optimtool di MATLAB</w:t>
-            </w:r>
-            <w:r>
-              <w:rPr>
-                <w:noProof/>
-                <w:webHidden/>
-              </w:rPr>
-              <w:tab/>
-            </w:r>
-            <w:r>
-              <w:rPr>
-                <w:noProof/>
-                <w:webHidden/>
-              </w:rPr>
-              <w:fldChar w:fldCharType="begin"/>
-            </w:r>
-            <w:r>
-              <w:rPr>
-                <w:noProof/>
-                <w:webHidden/>
-              </w:rPr>
-              <w:instrText xml:space="preserve"> PAGEREF _Toc150101912 \h </w:instrText>
-            </w:r>
-            <w:r>
-              <w:rPr>
-                <w:noProof/>
-                <w:webHidden/>
-              </w:rPr>
-            </w:r>
-            <w:r>
-              <w:rPr>
-                <w:noProof/>
-                <w:webHidden/>
-              </w:rPr>
-              <w:fldChar w:fldCharType="separate"/>
-            </w:r>
-            <w:r>
-              <w:rPr>
-                <w:noProof/>
-                <w:webHidden/>
-              </w:rPr>
-              <w:t>12</w:t>
-            </w:r>
-            <w:r>
-              <w:rPr>
-                <w:noProof/>
-                <w:webHidden/>
-              </w:rPr>
-              <w:fldChar w:fldCharType="end"/>
-            </w:r>
-          </w:hyperlink>
-        </w:p>
-        <w:p>
-          <w:pPr>
-            <w:pStyle w:val="Sommario2"/>
-            <w:tabs>
-              <w:tab w:val="right" w:leader="dot" w:pos="9628"/>
-            </w:tabs>
-            <w:rPr>
-              <w:rFonts w:eastAsiaTheme="minorEastAsia" w:cstheme="minorBidi"/>
-              <w:smallCaps w:val="0"/>
-              <w:noProof/>
-              <w:sz w:val="22"/>
-              <w:szCs w:val="22"/>
-              <w:lang w:val="en-US"/>
-            </w:rPr>
-          </w:pPr>
-          <w:hyperlink w:anchor="_Toc150101913" w:history="1">
-            <w:r>
-              <w:rPr>
-                <w:rStyle w:val="Collegamentoipertestuale"/>
-                <w:noProof/>
-              </w:rPr>
-              <w:t>Modello</w:t>
-            </w:r>
-            <w:r>
-              <w:rPr>
-                <w:noProof/>
-                <w:webHidden/>
-              </w:rPr>
-              <w:tab/>
-            </w:r>
-            <w:r>
-              <w:rPr>
-                <w:noProof/>
-                <w:webHidden/>
-              </w:rPr>
-              <w:fldChar w:fldCharType="begin"/>
-            </w:r>
-            <w:r>
-              <w:rPr>
-                <w:noProof/>
-                <w:webHidden/>
-              </w:rPr>
-              <w:instrText xml:space="preserve"> PAGEREF _Toc150101913 \h </w:instrText>
-            </w:r>
-            <w:r>
-              <w:rPr>
-                <w:noProof/>
-                <w:webHidden/>
-              </w:rPr>
-            </w:r>
-            <w:r>
-              <w:rPr>
-                <w:noProof/>
-                <w:webHidden/>
-              </w:rPr>
-              <w:fldChar w:fldCharType="separate"/>
-            </w:r>
-            <w:r>
-              <w:rPr>
-                <w:noProof/>
-                <w:webHidden/>
-              </w:rPr>
-              <w:t>12</w:t>
-            </w:r>
-            <w:r>
-              <w:rPr>
-                <w:noProof/>
-                <w:webHidden/>
-              </w:rPr>
-              <w:fldChar w:fldCharType="end"/>
-            </w:r>
-          </w:hyperlink>
-        </w:p>
-        <w:p>
-          <w:pPr>
-            <w:pStyle w:val="Sommario2"/>
-            <w:tabs>
-              <w:tab w:val="right" w:leader="dot" w:pos="9628"/>
-            </w:tabs>
-            <w:rPr>
-              <w:rFonts w:eastAsiaTheme="minorEastAsia" w:cstheme="minorBidi"/>
-              <w:smallCaps w:val="0"/>
-              <w:noProof/>
-              <w:sz w:val="22"/>
-              <w:szCs w:val="22"/>
-              <w:lang w:val="en-US"/>
-            </w:rPr>
-          </w:pPr>
-          <w:hyperlink w:anchor="_Toc150101914" w:history="1">
-            <w:r>
-              <w:rPr>
-                <w:rStyle w:val="Collegamentoipertestuale"/>
-                <w:noProof/>
-              </w:rPr>
-              <w:t>Genenerazione dei punti ottimi</w:t>
-            </w:r>
-            <w:r>
-              <w:rPr>
-                <w:noProof/>
-                <w:webHidden/>
-              </w:rPr>
-              <w:tab/>
-            </w:r>
-            <w:r>
-              <w:rPr>
-                <w:noProof/>
-                <w:webHidden/>
-              </w:rPr>
-              <w:fldChar w:fldCharType="begin"/>
-            </w:r>
-            <w:r>
-              <w:rPr>
-                <w:noProof/>
-                <w:webHidden/>
-              </w:rPr>
-              <w:instrText xml:space="preserve"> PAGEREF _Toc150101914 \h </w:instrText>
-            </w:r>
-            <w:r>
-              <w:rPr>
-                <w:noProof/>
-                <w:webHidden/>
-              </w:rPr>
-            </w:r>
-            <w:r>
-              <w:rPr>
-                <w:noProof/>
-                <w:webHidden/>
-              </w:rPr>
-              <w:fldChar w:fldCharType="separate"/>
-            </w:r>
-            <w:r>
-              <w:rPr>
-                <w:noProof/>
-                <w:webHidden/>
-              </w:rPr>
-              <w:t>13</w:t>
-            </w:r>
-            <w:r>
-              <w:rPr>
-                <w:noProof/>
-                <w:webHidden/>
-              </w:rPr>
-              <w:fldChar w:fldCharType="end"/>
-            </w:r>
-          </w:hyperlink>
-        </w:p>
-        <w:p>
-          <w:pPr>
-            <w:pStyle w:val="Sommario2"/>
-            <w:tabs>
-              <w:tab w:val="right" w:leader="dot" w:pos="9628"/>
-            </w:tabs>
-            <w:rPr>
-              <w:rFonts w:eastAsiaTheme="minorEastAsia" w:cstheme="minorBidi"/>
-              <w:smallCaps w:val="0"/>
-              <w:noProof/>
-              <w:sz w:val="22"/>
-              <w:szCs w:val="22"/>
-              <w:lang w:val="en-US"/>
-            </w:rPr>
-          </w:pPr>
-          <w:hyperlink w:anchor="_Toc150101915" w:history="1">
-            <w:r>
-              <w:rPr>
-                <w:rStyle w:val="Collegamentoipertestuale"/>
-                <w:noProof/>
-              </w:rPr>
-              <w:t>Inserimento dei parametri di progettazione in LTSPICE</w:t>
-            </w:r>
-            <w:r>
-              <w:rPr>
-                <w:noProof/>
-                <w:webHidden/>
-              </w:rPr>
-              <w:tab/>
-            </w:r>
-            <w:r>
-              <w:rPr>
-                <w:noProof/>
-                <w:webHidden/>
-              </w:rPr>
-              <w:fldChar w:fldCharType="begin"/>
-            </w:r>
-            <w:r>
-              <w:rPr>
-                <w:noProof/>
-                <w:webHidden/>
-              </w:rPr>
-              <w:instrText xml:space="preserve"> PAGEREF _Toc150101915 \h </w:instrText>
-            </w:r>
-            <w:r>
-              <w:rPr>
-                <w:noProof/>
-                <w:webHidden/>
-              </w:rPr>
-            </w:r>
-            <w:r>
-              <w:rPr>
-                <w:noProof/>
-                <w:webHidden/>
-              </w:rPr>
-              <w:fldChar w:fldCharType="separate"/>
-            </w:r>
-            <w:r>
-              <w:rPr>
-                <w:noProof/>
-                <w:webHidden/>
-              </w:rPr>
-              <w:t>14</w:t>
-            </w:r>
-            <w:r>
-              <w:rPr>
-                <w:noProof/>
-                <w:webHidden/>
-              </w:rPr>
-              <w:fldChar w:fldCharType="end"/>
-            </w:r>
-          </w:hyperlink>
-        </w:p>
-        <w:p>
-          <w:pPr>
-            <w:pStyle w:val="Sommario2"/>
-            <w:tabs>
-              <w:tab w:val="right" w:leader="dot" w:pos="9628"/>
-            </w:tabs>
-            <w:rPr>
-              <w:rFonts w:eastAsiaTheme="minorEastAsia" w:cstheme="minorBidi"/>
-              <w:smallCaps w:val="0"/>
-              <w:noProof/>
-              <w:sz w:val="22"/>
-              <w:szCs w:val="22"/>
-              <w:lang w:val="en-US"/>
-            </w:rPr>
-          </w:pPr>
-          <w:hyperlink w:anchor="_Toc150101916" w:history="1">
-            <w:r>
-              <w:rPr>
-                <w:rStyle w:val="Collegamentoipertestuale"/>
-                <w:noProof/>
-              </w:rPr>
-              <w:t>Simulazioni</w:t>
-            </w:r>
-            <w:r>
-              <w:rPr>
-                <w:noProof/>
-                <w:webHidden/>
-              </w:rPr>
-              <w:tab/>
-            </w:r>
-            <w:r>
-              <w:rPr>
-                <w:noProof/>
-                <w:webHidden/>
-              </w:rPr>
-              <w:fldChar w:fldCharType="begin"/>
-            </w:r>
-            <w:r>
-              <w:rPr>
-                <w:noProof/>
-                <w:webHidden/>
-              </w:rPr>
-              <w:instrText xml:space="preserve"> PAGEREF _Toc150101916 \h </w:instrText>
-            </w:r>
-            <w:r>
-              <w:rPr>
-                <w:noProof/>
-                <w:webHidden/>
-              </w:rPr>
-            </w:r>
-            <w:r>
-              <w:rPr>
-                <w:noProof/>
-                <w:webHidden/>
-              </w:rPr>
-              <w:fldChar w:fldCharType="separate"/>
-            </w:r>
-            <w:r>
-              <w:rPr>
-                <w:noProof/>
-                <w:webHidden/>
-              </w:rPr>
-              <w:t>15</w:t>
-            </w:r>
-            <w:r>
-              <w:rPr>
-                <w:noProof/>
-                <w:webHidden/>
-              </w:rPr>
-              <w:fldChar w:fldCharType="end"/>
-            </w:r>
-          </w:hyperlink>
-        </w:p>
-        <w:p>
-          <w:pPr>
-            <w:pStyle w:val="Sommario2"/>
-            <w:tabs>
-              <w:tab w:val="right" w:leader="dot" w:pos="9628"/>
-            </w:tabs>
-            <w:rPr>
-              <w:rFonts w:eastAsiaTheme="minorEastAsia" w:cstheme="minorBidi"/>
-              <w:smallCaps w:val="0"/>
-              <w:noProof/>
-              <w:sz w:val="22"/>
-              <w:szCs w:val="22"/>
-              <w:lang w:val="en-US"/>
-            </w:rPr>
-          </w:pPr>
-          <w:hyperlink w:anchor="_Toc150101917" w:history="1">
-            <w:r>
-              <w:rPr>
-                <w:rStyle w:val="Collegamentoipertestuale"/>
-                <w:noProof/>
-              </w:rPr>
-              <w:t>Dati generati</w:t>
-            </w:r>
-            <w:r>
-              <w:rPr>
-                <w:noProof/>
-                <w:webHidden/>
-              </w:rPr>
-              <w:tab/>
-            </w:r>
-            <w:r>
-              <w:rPr>
-                <w:noProof/>
-                <w:webHidden/>
-              </w:rPr>
-              <w:fldChar w:fldCharType="begin"/>
-            </w:r>
-            <w:r>
-              <w:rPr>
-                <w:noProof/>
-                <w:webHidden/>
-              </w:rPr>
-              <w:instrText xml:space="preserve"> PAGEREF _Toc150101917 \h </w:instrText>
-            </w:r>
-            <w:r>
-              <w:rPr>
-                <w:noProof/>
-                <w:webHidden/>
-              </w:rPr>
-            </w:r>
-            <w:r>
-              <w:rPr>
-                <w:noProof/>
-                <w:webHidden/>
-              </w:rPr>
-              <w:fldChar w:fldCharType="separate"/>
-            </w:r>
-            <w:r>
-              <w:rPr>
-                <w:noProof/>
-                <w:webHidden/>
-              </w:rPr>
-              <w:t>16</w:t>
-            </w:r>
-            <w:r>
-              <w:rPr>
-                <w:noProof/>
-                <w:webHidden/>
-              </w:rPr>
-              <w:fldChar w:fldCharType="end"/>
-            </w:r>
-          </w:hyperlink>
-        </w:p>
-        <w:p>
-          <w:pPr>
-            <w:pStyle w:val="Sommario2"/>
-            <w:tabs>
-              <w:tab w:val="right" w:leader="dot" w:pos="9628"/>
-            </w:tabs>
-            <w:rPr>
-              <w:rFonts w:eastAsiaTheme="minorEastAsia" w:cstheme="minorBidi"/>
-              <w:smallCaps w:val="0"/>
-              <w:noProof/>
-              <w:sz w:val="22"/>
-              <w:szCs w:val="22"/>
-              <w:lang w:val="en-US"/>
-            </w:rPr>
-          </w:pPr>
-          <w:hyperlink w:anchor="_Toc150101918" w:history="1">
-            <w:r>
-              <w:rPr>
-                <w:rStyle w:val="Collegamentoipertestuale"/>
-                <w:noProof/>
-              </w:rPr>
-              <w:t>Generazione della curva ottima in MATLAB</w:t>
-            </w:r>
-            <w:r>
-              <w:rPr>
-                <w:noProof/>
-                <w:webHidden/>
-              </w:rPr>
-              <w:tab/>
-            </w:r>
-            <w:r>
-              <w:rPr>
-                <w:noProof/>
-                <w:webHidden/>
-              </w:rPr>
-              <w:fldChar w:fldCharType="begin"/>
-            </w:r>
-            <w:r>
-              <w:rPr>
-                <w:noProof/>
-                <w:webHidden/>
-              </w:rPr>
-              <w:instrText xml:space="preserve"> PAGEREF _Toc150101918 \h </w:instrText>
-            </w:r>
-            <w:r>
-              <w:rPr>
-                <w:noProof/>
-                <w:webHidden/>
-              </w:rPr>
-            </w:r>
-            <w:r>
-              <w:rPr>
-                <w:noProof/>
-                <w:webHidden/>
-              </w:rPr>
-              <w:fldChar w:fldCharType="separate"/>
-            </w:r>
-            <w:r>
-              <w:rPr>
-                <w:noProof/>
-                <w:webHidden/>
-              </w:rPr>
-              <w:t>17</w:t>
-            </w:r>
-            <w:r>
-              <w:rPr>
-                <w:noProof/>
-                <w:webHidden/>
-              </w:rPr>
-              <w:fldChar w:fldCharType="end"/>
-            </w:r>
-          </w:hyperlink>
-        </w:p>
-        <w:p>
-          <w:pPr>
-            <w:pStyle w:val="Sommario1"/>
-            <w:tabs>
-              <w:tab w:val="right" w:leader="dot" w:pos="9628"/>
-            </w:tabs>
-            <w:rPr>
-              <w:rFonts w:eastAsiaTheme="minorEastAsia" w:cstheme="minorBidi"/>
-              <w:b w:val="0"/>
-              <w:bCs w:val="0"/>
-              <w:caps w:val="0"/>
-              <w:noProof/>
-              <w:sz w:val="22"/>
-              <w:szCs w:val="22"/>
-              <w:lang w:val="en-US"/>
-            </w:rPr>
-          </w:pPr>
-          <w:hyperlink w:anchor="_Toc150101919" w:history="1">
-            <w:r>
-              <w:rPr>
-                <w:rStyle w:val="Collegamentoipertestuale"/>
-                <w:noProof/>
-              </w:rPr>
-              <w:t>Conclusioni</w:t>
-            </w:r>
-            <w:r>
-              <w:rPr>
-                <w:noProof/>
-                <w:webHidden/>
-              </w:rPr>
-              <w:tab/>
-            </w:r>
-            <w:r>
-              <w:rPr>
-                <w:noProof/>
-                <w:webHidden/>
-              </w:rPr>
-              <w:fldChar w:fldCharType="begin"/>
-            </w:r>
-            <w:r>
-              <w:rPr>
-                <w:noProof/>
-                <w:webHidden/>
-              </w:rPr>
-              <w:instrText xml:space="preserve"> PAGEREF _Toc150101919 \h </w:instrText>
-            </w:r>
-            <w:r>
-              <w:rPr>
-                <w:noProof/>
-                <w:webHidden/>
-              </w:rPr>
-            </w:r>
-            <w:r>
-              <w:rPr>
-                <w:noProof/>
-                <w:webHidden/>
-              </w:rPr>
-              <w:fldChar w:fldCharType="separate"/>
-            </w:r>
-            <w:r>
-              <w:rPr>
-                <w:noProof/>
-                <w:webHidden/>
-              </w:rPr>
-              <w:t>18</w:t>
             </w:r>
             <w:r>
               <w:rPr>
@@ -2079,127 +1113,119 @@
     <w:p>
       <w:pPr>
         <w:rPr>
-          <w:sz w:val="24"/>
-          <w:szCs w:val="24"/>
-        </w:rPr>
-      </w:pPr>
-    </w:p>
-    <w:p>
-      <w:pPr>
-        <w:rPr>
-          <w:sz w:val="24"/>
-          <w:szCs w:val="24"/>
-        </w:rPr>
-      </w:pPr>
-    </w:p>
-    <w:p>
-      <w:pPr>
-        <w:rPr>
-          <w:sz w:val="24"/>
-          <w:szCs w:val="24"/>
-        </w:rPr>
-      </w:pPr>
-    </w:p>
-    <w:p>
-      <w:pPr>
-        <w:rPr>
-          <w:sz w:val="24"/>
-          <w:szCs w:val="24"/>
-        </w:rPr>
-      </w:pPr>
-    </w:p>
-    <w:p>
-      <w:pPr>
-        <w:rPr>
-          <w:sz w:val="24"/>
-          <w:szCs w:val="24"/>
-        </w:rPr>
-      </w:pPr>
-    </w:p>
-    <w:p>
-      <w:pPr>
-        <w:rPr>
-          <w:sz w:val="24"/>
-          <w:szCs w:val="24"/>
-        </w:rPr>
-      </w:pPr>
-    </w:p>
-    <w:p>
-      <w:pPr>
-        <w:rPr>
-          <w:sz w:val="24"/>
-          <w:szCs w:val="24"/>
-        </w:rPr>
-      </w:pPr>
-    </w:p>
-    <w:p>
-      <w:pPr>
-        <w:rPr>
-          <w:sz w:val="24"/>
-          <w:szCs w:val="24"/>
-        </w:rPr>
-      </w:pPr>
-    </w:p>
-    <w:p>
-      <w:pPr>
-        <w:rPr>
-          <w:sz w:val="24"/>
-          <w:szCs w:val="24"/>
-        </w:rPr>
-      </w:pPr>
-    </w:p>
-    <w:p>
-      <w:pPr>
-        <w:rPr>
-          <w:sz w:val="24"/>
-          <w:szCs w:val="24"/>
-        </w:rPr>
-      </w:pPr>
-    </w:p>
-    <w:p>
-      <w:pPr>
-        <w:rPr>
-          <w:sz w:val="24"/>
-          <w:szCs w:val="24"/>
-        </w:rPr>
-      </w:pPr>
-    </w:p>
-    <w:p>
-      <w:pPr>
-        <w:rPr>
-          <w:sz w:val="24"/>
-          <w:szCs w:val="24"/>
-        </w:rPr>
-      </w:pPr>
-    </w:p>
-    <w:p>
-      <w:pPr>
-        <w:rPr>
-          <w:sz w:val="24"/>
-          <w:szCs w:val="24"/>
-        </w:rPr>
-      </w:pPr>
-    </w:p>
-    <w:p>
-      <w:pPr>
-        <w:rPr>
-          <w:sz w:val="24"/>
-          <w:szCs w:val="24"/>
-        </w:rPr>
-      </w:pPr>
-    </w:p>
-    <w:p>
-      <w:pPr>
-        <w:rPr>
-          <w:sz w:val="24"/>
-          <w:szCs w:val="24"/>
-        </w:rPr>
-      </w:pPr>
-    </w:p>
+          <w:szCs w:val="24"/>
+        </w:rPr>
+      </w:pPr>
+    </w:p>
+    <w:p>
+      <w:pPr>
+        <w:rPr>
+          <w:szCs w:val="24"/>
+        </w:rPr>
+      </w:pPr>
+    </w:p>
+    <w:p>
+      <w:pPr>
+        <w:rPr>
+          <w:szCs w:val="24"/>
+        </w:rPr>
+      </w:pPr>
+    </w:p>
+    <w:p>
+      <w:pPr>
+        <w:rPr>
+          <w:szCs w:val="24"/>
+        </w:rPr>
+      </w:pPr>
+    </w:p>
+    <w:p>
+      <w:pPr>
+        <w:rPr>
+          <w:szCs w:val="24"/>
+        </w:rPr>
+      </w:pPr>
+    </w:p>
+    <w:p>
+      <w:pPr>
+        <w:rPr>
+          <w:szCs w:val="24"/>
+        </w:rPr>
+      </w:pPr>
+    </w:p>
+    <w:p>
+      <w:pPr>
+        <w:rPr>
+          <w:szCs w:val="24"/>
+        </w:rPr>
+      </w:pPr>
+    </w:p>
+    <w:p>
+      <w:pPr>
+        <w:rPr>
+          <w:szCs w:val="24"/>
+        </w:rPr>
+      </w:pPr>
+    </w:p>
+    <w:p>
+      <w:pPr>
+        <w:rPr>
+          <w:szCs w:val="24"/>
+        </w:rPr>
+      </w:pPr>
+    </w:p>
+    <w:p>
+      <w:pPr>
+        <w:rPr>
+          <w:szCs w:val="24"/>
+        </w:rPr>
+      </w:pPr>
+    </w:p>
+    <w:p>
+      <w:pPr>
+        <w:rPr>
+          <w:szCs w:val="24"/>
+        </w:rPr>
+      </w:pPr>
+    </w:p>
+    <w:p>
+      <w:pPr>
+        <w:rPr>
+          <w:szCs w:val="24"/>
+        </w:rPr>
+      </w:pPr>
+    </w:p>
+    <w:p>
+      <w:pPr>
+        <w:rPr>
+          <w:szCs w:val="24"/>
+        </w:rPr>
+      </w:pPr>
+    </w:p>
+    <w:p>
+      <w:pPr>
+        <w:rPr>
+          <w:szCs w:val="24"/>
+        </w:rPr>
+      </w:pPr>
+    </w:p>
+    <w:p>
+      <w:pPr>
+        <w:rPr>
+          <w:szCs w:val="24"/>
+        </w:rPr>
+      </w:pPr>
+    </w:p>
+    <w:p/>
+    <w:p/>
+    <w:p/>
+    <w:p/>
+    <w:p/>
+    <w:p/>
+    <w:p/>
     <w:p>
       <w:pPr>
         <w:sectPr>
-          <w:headerReference w:type="first" r:id="rId7"/>
+          <w:headerReference w:type="first" r:id="rId8"/>
           <w:pgSz w:w="11906" w:h="16838"/>
           <w:pgMar w:top="1417" w:right="1134" w:bottom="1134" w:left="1134" w:header="708" w:footer="708" w:gutter="0"/>
           <w:pgNumType w:start="2"/>
@@ -2213,7 +1239,292 @@
       <w:pPr>
         <w:pStyle w:val="Titolo1"/>
       </w:pPr>
-      <w:bookmarkStart w:id="1" w:name="_Toc150101901"/>
+      <w:bookmarkStart w:id="1" w:name="_Toc151028511"/>
+      <w:r>
+        <w:t>Vincoli di progetto</w:t>
+      </w:r>
+    </w:p>
+    <w:p>
+      <w:pPr>
+        <w:pStyle w:val="Nessunaspaziatura"/>
+        <w:jc w:val="both"/>
+      </w:pPr>
+    </w:p>
+    <w:p>
+      <w:pPr>
+        <w:pStyle w:val="Paragrafoelenco"/>
+        <w:numPr>
+          <w:ilvl w:val="0"/>
+          <w:numId w:val="1"/>
+        </w:numPr>
+        <w:jc w:val="both"/>
+      </w:pPr>
+      <w:r>
+        <w:t>Il buffer deve avere tre stadi;</w:t>
+      </w:r>
+    </w:p>
+    <w:p>
+      <w:pPr>
+        <w:pStyle w:val="Nessunaspaziatura"/>
+        <w:jc w:val="both"/>
+      </w:pPr>
+    </w:p>
+    <w:p>
+      <w:pPr>
+        <w:pStyle w:val="Paragrafoelenco"/>
+        <w:numPr>
+          <w:ilvl w:val="0"/>
+          <w:numId w:val="1"/>
+        </w:numPr>
+        <w:jc w:val="both"/>
+      </w:pPr>
+      <w:r>
+        <w:t>Il primo stadio è un inverter dimensionato minimo;</w:t>
+      </w:r>
+    </w:p>
+    <w:p>
+      <w:pPr>
+        <w:pStyle w:val="Nessunaspaziatura"/>
+        <w:jc w:val="both"/>
+      </w:pPr>
+    </w:p>
+    <w:p>
+      <w:pPr>
+        <w:pStyle w:val="Paragrafoelenco"/>
+        <w:numPr>
+          <w:ilvl w:val="0"/>
+          <w:numId w:val="1"/>
+        </w:numPr>
+        <w:jc w:val="both"/>
+      </w:pPr>
+      <w:r>
+        <w:t>L’ultimo stadio ha come carico capacitivo un inverter dimensionato 50x l’inverter minimo;</w:t>
+      </w:r>
+    </w:p>
+    <w:p>
+      <w:pPr>
+        <w:pStyle w:val="Nessunaspaziatura"/>
+        <w:jc w:val="both"/>
+      </w:pPr>
+    </w:p>
+    <w:p>
+      <w:pPr>
+        <w:pStyle w:val="Paragrafoelenco"/>
+        <w:numPr>
+          <w:ilvl w:val="0"/>
+          <w:numId w:val="1"/>
+        </w:numPr>
+        <w:jc w:val="both"/>
+      </w:pPr>
+      <w:r>
+        <w:t>Le variabili indipendenti che possono essere usate per l’ottimizzazione sono il rapporto d’aspetto del secondo e del terzo inverter rispetto alle dimensioni dell’inverter minimo;</w:t>
+      </w:r>
+    </w:p>
+    <w:p>
+      <w:pPr>
+        <w:jc w:val="both"/>
+        <w:rPr>
+          <w:rFonts w:asciiTheme="majorHAnsi" w:eastAsiaTheme="majorEastAsia" w:hAnsiTheme="majorHAnsi" w:cstheme="majorBidi"/>
+          <w:b/>
+          <w:sz w:val="40"/>
+          <w:szCs w:val="32"/>
+        </w:rPr>
+      </w:pPr>
+      <w:r>
+        <w:br w:type="page"/>
+      </w:r>
+    </w:p>
+    <w:p>
+      <w:pPr>
+        <w:pStyle w:val="Titolo1"/>
+      </w:pPr>
+      <w:r>
+        <w:t>Task da compiere</w:t>
+      </w:r>
+    </w:p>
+    <w:p>
+      <w:pPr>
+        <w:pStyle w:val="Nessunaspaziatura"/>
+      </w:pPr>
+    </w:p>
+    <w:p>
+      <w:pPr>
+        <w:pStyle w:val="Paragrafoelenco"/>
+        <w:numPr>
+          <w:ilvl w:val="0"/>
+          <w:numId w:val="2"/>
+        </w:numPr>
+        <w:jc w:val="both"/>
+      </w:pPr>
+      <w:r>
+        <w:t>Trovare il dimensionamento dell’inverter minimo;</w:t>
+      </w:r>
+    </w:p>
+    <w:p>
+      <w:pPr>
+        <w:pStyle w:val="Nessunaspaziatura"/>
+        <w:jc w:val="both"/>
+      </w:pPr>
+    </w:p>
+    <w:p>
+      <w:pPr>
+        <w:pStyle w:val="Paragrafoelenco"/>
+        <w:numPr>
+          <w:ilvl w:val="0"/>
+          <w:numId w:val="2"/>
+        </w:numPr>
+        <w:jc w:val="both"/>
+      </w:pPr>
+      <w:r>
+        <w:t xml:space="preserve">Calibrare il modello di energia e ritardo del buffer sulla tecnologia utilizzata. In particolare, trovare le seguenti costanti: </w:t>
+      </w:r>
+      <w:proofErr w:type="spellStart"/>
+      <w:r>
+        <w:t>gamma_delay</w:t>
+      </w:r>
+      <w:proofErr w:type="spellEnd"/>
+      <w:r>
+        <w:t xml:space="preserve">, </w:t>
+      </w:r>
+      <w:proofErr w:type="spellStart"/>
+      <w:r>
+        <w:t>gamma_energia</w:t>
+      </w:r>
+      <w:proofErr w:type="spellEnd"/>
+      <w:r>
+        <w:t>, tau_0, capacità di ingresso dell’inverter minimo;</w:t>
+      </w:r>
+    </w:p>
+    <w:p>
+      <w:pPr>
+        <w:pStyle w:val="Nessunaspaziatura"/>
+        <w:jc w:val="both"/>
+      </w:pPr>
+    </w:p>
+    <w:p>
+      <w:pPr>
+        <w:pStyle w:val="Paragrafoelenco"/>
+        <w:numPr>
+          <w:ilvl w:val="0"/>
+          <w:numId w:val="2"/>
+        </w:numPr>
+        <w:jc w:val="both"/>
+      </w:pPr>
+      <w:r>
+        <w:t>Considerando il rapporto d’aspetto del secondo e del terzo inverter rispetto alle dimensioni dell’inverter minimo come variabili da poter settare nel processo di ottimizzazione, ricavare la curva di Pareto energy-delay in maniera empirica, cioè ricavando l’inviluppo dei punti di design nello spazio Energy-Delay ricavati tramite simulazione Monte Carlo.</w:t>
+      </w:r>
+    </w:p>
+    <w:p>
+      <w:pPr>
+        <w:pStyle w:val="Nessunaspaziatura"/>
+        <w:jc w:val="both"/>
+      </w:pPr>
+    </w:p>
+    <w:p>
+      <w:pPr>
+        <w:pStyle w:val="Paragrafoelenco"/>
+        <w:numPr>
+          <w:ilvl w:val="0"/>
+          <w:numId w:val="2"/>
+        </w:numPr>
+        <w:jc w:val="both"/>
+      </w:pPr>
+      <w:r>
+        <w:t xml:space="preserve">Ricavare la stessa curva di Pareto utilizzando la metodologia della </w:t>
+      </w:r>
+      <w:proofErr w:type="spellStart"/>
+      <w:r>
+        <w:t>sensitivity</w:t>
+      </w:r>
+      <w:proofErr w:type="spellEnd"/>
+      <w:r>
+        <w:t xml:space="preserve"> </w:t>
+      </w:r>
+      <w:proofErr w:type="spellStart"/>
+      <w:r>
+        <w:t>analysis</w:t>
+      </w:r>
+      <w:proofErr w:type="spellEnd"/>
+      <w:r>
+        <w:t xml:space="preserve">: attraverso un tool di ottimizzazione numerica e i modelli di energia e ritardo di cui sopra, ricavare, per un set opportuno di </w:t>
+      </w:r>
+      <w:proofErr w:type="spellStart"/>
+      <w:r>
+        <w:t>constraint</w:t>
+      </w:r>
+      <w:proofErr w:type="spellEnd"/>
+      <w:r>
+        <w:t xml:space="preserve"> di ritardo, i rapporti di aspetto che minimizzano la dissipazione di energia dinamica. In questa maniera, si otterrà, per ognuno dei </w:t>
+      </w:r>
+      <w:proofErr w:type="spellStart"/>
+      <w:r>
+        <w:t>constraint</w:t>
+      </w:r>
+      <w:proofErr w:type="spellEnd"/>
+      <w:r>
+        <w:t xml:space="preserve"> di delay utilizzati, una coppia di dimensionamenti;</w:t>
+      </w:r>
+    </w:p>
+    <w:p>
+      <w:pPr>
+        <w:pStyle w:val="Nessunaspaziatura"/>
+        <w:jc w:val="both"/>
+      </w:pPr>
+    </w:p>
+    <w:p>
+      <w:pPr>
+        <w:pStyle w:val="Paragrafoelenco"/>
+        <w:numPr>
+          <w:ilvl w:val="0"/>
+          <w:numId w:val="2"/>
+        </w:numPr>
+        <w:jc w:val="both"/>
+      </w:pPr>
+      <w:r>
+        <w:t xml:space="preserve">Per ognuna delle coppie trovate al punto precedente, simulare il buffer con </w:t>
+      </w:r>
+      <w:proofErr w:type="spellStart"/>
+      <w:r>
+        <w:t>LTspice</w:t>
+      </w:r>
+      <w:proofErr w:type="spellEnd"/>
+      <w:r>
+        <w:t xml:space="preserve"> per ricavare i reali punti di design corrispondenti nello spazio Energy-Delay. L’insieme di tali punti costituisce la curva di Pareto ottima ricavata tramite la </w:t>
+      </w:r>
+      <w:proofErr w:type="spellStart"/>
+      <w:r>
+        <w:t>sensitivity</w:t>
+      </w:r>
+      <w:proofErr w:type="spellEnd"/>
+      <w:r>
+        <w:t xml:space="preserve"> </w:t>
+      </w:r>
+      <w:proofErr w:type="spellStart"/>
+      <w:r>
+        <w:t>analysis</w:t>
+      </w:r>
+      <w:proofErr w:type="spellEnd"/>
+      <w:r>
+        <w:t>. Verificare che tale curva sia pressoché coincidente con la curva ricavata per via empirica.</w:t>
+      </w:r>
+    </w:p>
+    <w:p>
+      <w:pPr>
+        <w:rPr>
+          <w:rFonts w:asciiTheme="majorHAnsi" w:eastAsiaTheme="majorEastAsia" w:hAnsiTheme="majorHAnsi" w:cstheme="majorBidi"/>
+          <w:b/>
+          <w:sz w:val="40"/>
+          <w:szCs w:val="32"/>
+        </w:rPr>
+      </w:pPr>
+      <w:r>
+        <w:br w:type="page"/>
+      </w:r>
+    </w:p>
+    <w:p>
+      <w:pPr>
+        <w:pStyle w:val="Titolo1"/>
+      </w:pPr>
       <w:r>
         <w:t>Abstract</w:t>
       </w:r>
@@ -2223,13 +1534,11 @@
       <w:pPr>
         <w:jc w:val="both"/>
         <w:rPr>
-          <w:sz w:val="24"/>
-          <w:szCs w:val="24"/>
-        </w:rPr>
-      </w:pPr>
-      <w:r>
-        <w:rPr>
-          <w:sz w:val="24"/>
+          <w:szCs w:val="24"/>
+        </w:rPr>
+      </w:pPr>
+      <w:r>
+        <w:rPr>
           <w:szCs w:val="24"/>
         </w:rPr>
         <w:t xml:space="preserve">La parte iniziale del progetto ha previsto la progettazione di </w:t>
@@ -2237,7 +1546,6 @@
       <w:proofErr w:type="spellStart"/>
       <w:r>
         <w:rPr>
-          <w:sz w:val="24"/>
           <w:szCs w:val="24"/>
         </w:rPr>
         <w:t>un'inverter</w:t>
@@ -2245,7 +1553,6 @@
       <w:proofErr w:type="spellEnd"/>
       <w:r>
         <w:rPr>
-          <w:sz w:val="24"/>
           <w:szCs w:val="24"/>
         </w:rPr>
         <w:t xml:space="preserve"> chain (buffer) a 3 stadi: il primo stadio composto da un inverter di dimensioni minime, il secondo ed il terzo stadio composti da un inverter ciascuno e rispettivamente dimensionati S1 ed S2 volte l'inverter minimo. Nello specifico, tali parametri di dimensionamento sono stati ottenuti considerando il Metodo di Monte Carlo così da farci ottenere una certa </w:t>
@@ -2253,7 +1560,6 @@
       <w:proofErr w:type="spellStart"/>
       <w:r>
         <w:rPr>
-          <w:sz w:val="24"/>
           <w:szCs w:val="24"/>
         </w:rPr>
         <w:t>randomicità</w:t>
@@ -2261,7 +1567,6 @@
       <w:proofErr w:type="spellEnd"/>
       <w:r>
         <w:rPr>
-          <w:sz w:val="24"/>
           <w:szCs w:val="24"/>
         </w:rPr>
         <w:t xml:space="preserve"> durante le N_RUNS simulazioni condotte. In uscita al buffer è stato considerato un carico rappresentato da un inverter dimensionato </w:t>
@@ -2269,7 +1574,6 @@
       <w:proofErr w:type="spellStart"/>
       <w:r>
         <w:rPr>
-          <w:sz w:val="24"/>
           <w:szCs w:val="24"/>
         </w:rPr>
         <w:t>S_Load</w:t>
@@ -2277,7 +1581,6 @@
       <w:proofErr w:type="spellEnd"/>
       <w:r>
         <w:rPr>
-          <w:sz w:val="24"/>
           <w:szCs w:val="24"/>
         </w:rPr>
         <w:t xml:space="preserve"> volte l'inverter minimo. Nello specifico, è stato analizzato il comportamento del buffer considerando una certa tensione V_IN, di tipologia </w:t>
@@ -2285,7 +1588,6 @@
       <w:proofErr w:type="spellStart"/>
       <w:r>
         <w:rPr>
-          <w:sz w:val="24"/>
           <w:szCs w:val="24"/>
         </w:rPr>
         <w:t>pulse</w:t>
@@ -2293,7 +1595,6 @@
       <w:proofErr w:type="spellEnd"/>
       <w:r>
         <w:rPr>
-          <w:sz w:val="24"/>
           <w:szCs w:val="24"/>
         </w:rPr>
         <w:t xml:space="preserve"> avente determinati parametri, una tensione </w:t>
@@ -2301,7 +1602,6 @@
       <w:proofErr w:type="spellStart"/>
       <w:r>
         <w:rPr>
-          <w:sz w:val="24"/>
           <w:szCs w:val="24"/>
         </w:rPr>
         <w:t>V_Supply</w:t>
@@ -2309,7 +1609,6 @@
       <w:proofErr w:type="spellEnd"/>
       <w:r>
         <w:rPr>
-          <w:sz w:val="24"/>
           <w:szCs w:val="24"/>
         </w:rPr>
         <w:t xml:space="preserve"> per i 3 stadi di inverter ed una </w:t>
@@ -2317,7 +1616,6 @@
       <w:proofErr w:type="spellStart"/>
       <w:r>
         <w:rPr>
-          <w:sz w:val="24"/>
           <w:szCs w:val="24"/>
         </w:rPr>
         <w:t>V_Supply_L</w:t>
@@ -2325,7 +1623,6 @@
       <w:proofErr w:type="spellEnd"/>
       <w:r>
         <w:rPr>
-          <w:sz w:val="24"/>
           <w:szCs w:val="24"/>
         </w:rPr>
         <w:t xml:space="preserve"> per l'inverter di carico. Dopo aver effettuato delle simulazioni riguardo il circuito in questione, è stata calcolata l'energia associata all'inverter chain considerando le due transizioni possibili: 0-&gt;1 (da 13 ns a 18 ns) e 1-&gt;0 (da 18 ns a 22 ns). Inoltre, sono stati calcolati i ritardi di rise e di </w:t>
@@ -2333,7 +1630,6 @@
       <w:proofErr w:type="spellStart"/>
       <w:r>
         <w:rPr>
-          <w:sz w:val="24"/>
           <w:szCs w:val="24"/>
         </w:rPr>
         <w:t>fall</w:t>
@@ -2341,7 +1637,6 @@
       <w:proofErr w:type="spellEnd"/>
       <w:r>
         <w:rPr>
-          <w:sz w:val="24"/>
           <w:szCs w:val="24"/>
         </w:rPr>
         <w:t xml:space="preserve"> considerando rispettivamente fronti di salita e di discesa del segnale. Bisogna specificare che nelle analisi è stato considerato l'inverter minimo isolato così da poter calcolare la capacità totale (collegando l'inverter minimo dal carico), la capacità di uscita intrinseca (scollegando l'inverter minimo dal carico) e, infine, la capacità di ingresso (minima) ottenuta come differenza tra le due appena citate. Pertanto, dopo aver calcolato i parametri caratteristici del buffer, quali </w:t>
@@ -2349,7 +1644,6 @@
       <w:proofErr w:type="spellStart"/>
       <w:r>
         <w:rPr>
-          <w:sz w:val="24"/>
           <w:szCs w:val="24"/>
         </w:rPr>
         <w:t>gamma_e</w:t>
@@ -2357,7 +1651,6 @@
       <w:proofErr w:type="spellEnd"/>
       <w:r>
         <w:rPr>
-          <w:sz w:val="24"/>
           <w:szCs w:val="24"/>
         </w:rPr>
         <w:t xml:space="preserve">, </w:t>
@@ -2365,7 +1658,6 @@
       <w:proofErr w:type="spellStart"/>
       <w:r>
         <w:rPr>
-          <w:sz w:val="24"/>
           <w:szCs w:val="24"/>
         </w:rPr>
         <w:t>gamma_d</w:t>
@@ -2373,7 +1665,6 @@
       <w:proofErr w:type="spellEnd"/>
       <w:r>
         <w:rPr>
-          <w:sz w:val="24"/>
           <w:szCs w:val="24"/>
         </w:rPr>
         <w:t xml:space="preserve">, </w:t>
@@ -2381,7 +1672,6 @@
       <w:proofErr w:type="spellStart"/>
       <w:r>
         <w:rPr>
-          <w:sz w:val="24"/>
           <w:szCs w:val="24"/>
         </w:rPr>
         <w:t>tau_nom</w:t>
@@ -2389,7 +1679,6 @@
       <w:proofErr w:type="spellEnd"/>
       <w:r>
         <w:rPr>
-          <w:sz w:val="24"/>
           <w:szCs w:val="24"/>
         </w:rPr>
         <w:t xml:space="preserve"> e </w:t>
@@ -2397,7 +1686,6 @@
       <w:proofErr w:type="spellStart"/>
       <w:r>
         <w:rPr>
-          <w:sz w:val="24"/>
           <w:szCs w:val="24"/>
         </w:rPr>
         <w:t>c_min</w:t>
@@ -2405,7 +1693,6 @@
       <w:proofErr w:type="spellEnd"/>
       <w:r>
         <w:rPr>
-          <w:sz w:val="24"/>
           <w:szCs w:val="24"/>
         </w:rPr>
         <w:t xml:space="preserve">, è stato possibile passare alla successiva fase del progetto: l'ottimizzazione dei fattori di dimensionati S1 ed S2 del circuito. Nello specifico, considerando un algoritmo di ottimizzazione non lineare e tenendo conto di una funzione obiettivo rappresentata dal modello dell'energia di </w:t>
@@ -2413,7 +1700,6 @@
       <w:proofErr w:type="spellStart"/>
       <w:r>
         <w:rPr>
-          <w:sz w:val="24"/>
           <w:szCs w:val="24"/>
         </w:rPr>
         <w:t>un'inverter</w:t>
@@ -2421,7 +1707,6 @@
       <w:proofErr w:type="spellEnd"/>
       <w:r>
         <w:rPr>
-          <w:sz w:val="24"/>
           <w:szCs w:val="24"/>
         </w:rPr>
         <w:t xml:space="preserve"> chain, e di </w:t>
@@ -2429,7 +1714,6 @@
       <w:proofErr w:type="spellStart"/>
       <w:r>
         <w:rPr>
-          <w:sz w:val="24"/>
           <w:szCs w:val="24"/>
         </w:rPr>
         <w:t>constraint</w:t>
@@ -2437,7 +1721,6 @@
       <w:proofErr w:type="spellEnd"/>
       <w:r>
         <w:rPr>
-          <w:sz w:val="24"/>
           <w:szCs w:val="24"/>
         </w:rPr>
         <w:t xml:space="preserve"> di uguaglianza e diseguaglianza ricavati dal modello del delay, è stato possibile ottenere valori ottimi considerando un delay range tra </w:t>
@@ -2445,7 +1728,6 @@
       <w:proofErr w:type="spellStart"/>
       <w:r>
         <w:rPr>
-          <w:sz w:val="24"/>
           <w:szCs w:val="24"/>
         </w:rPr>
         <w:t>d_max</w:t>
@@ -2453,7 +1735,6 @@
       <w:proofErr w:type="spellEnd"/>
       <w:r>
         <w:rPr>
-          <w:sz w:val="24"/>
           <w:szCs w:val="24"/>
         </w:rPr>
         <w:t xml:space="preserve"> e </w:t>
@@ -2461,7 +1742,6 @@
       <w:proofErr w:type="spellStart"/>
       <w:r>
         <w:rPr>
-          <w:sz w:val="24"/>
           <w:szCs w:val="24"/>
         </w:rPr>
         <w:t>d_min</w:t>
@@ -2469,7 +1749,6 @@
       <w:proofErr w:type="spellEnd"/>
       <w:r>
         <w:rPr>
-          <w:sz w:val="24"/>
           <w:szCs w:val="24"/>
         </w:rPr>
         <w:t xml:space="preserve"> a step di 10. Successivamente, i valori ottimi, ottenuti dall'algoritmo appena citato, sono stati utilizzati all'interno dello </w:t>
@@ -2477,7 +1756,6 @@
       <w:proofErr w:type="spellStart"/>
       <w:r>
         <w:rPr>
-          <w:sz w:val="24"/>
           <w:szCs w:val="24"/>
         </w:rPr>
         <w:t>schematic</w:t>
@@ -2485,7 +1763,6 @@
       <w:proofErr w:type="spellEnd"/>
       <w:r>
         <w:rPr>
-          <w:sz w:val="24"/>
           <w:szCs w:val="24"/>
         </w:rPr>
         <w:t xml:space="preserve"> </w:t>
@@ -2493,7 +1770,6 @@
       <w:proofErr w:type="spellStart"/>
       <w:r>
         <w:rPr>
-          <w:sz w:val="24"/>
           <w:szCs w:val="24"/>
         </w:rPr>
         <w:t>buffer_optimized</w:t>
@@ -2501,7 +1777,6 @@
       <w:proofErr w:type="spellEnd"/>
       <w:r>
         <w:rPr>
-          <w:sz w:val="24"/>
           <w:szCs w:val="24"/>
         </w:rPr>
         <w:t xml:space="preserve"> per simulare nuovamente il circuito dell'inverter chain e ricavarne i parametri di delay ed energia. Pertanto, infine, è stato possibile effettuare un'analisi comparativa tra gli esperimenti condotti durante la parte iniziale del progetto, ottenuti tramite Metodo Monte Carlo, e la curva di Pareto ottima, ottenuta tramite processo di ottimizzazione e simulazione del circuito.</w:t>
@@ -2511,7 +1786,6 @@
       <w:pPr>
         <w:jc w:val="both"/>
         <w:rPr>
-          <w:sz w:val="24"/>
           <w:szCs w:val="24"/>
         </w:rPr>
       </w:pPr>
@@ -2520,7 +1794,6 @@
       <w:pPr>
         <w:jc w:val="both"/>
         <w:rPr>
-          <w:sz w:val="24"/>
           <w:szCs w:val="24"/>
         </w:rPr>
       </w:pPr>
@@ -2529,7 +1802,6 @@
       <w:pPr>
         <w:jc w:val="both"/>
         <w:rPr>
-          <w:sz w:val="24"/>
           <w:szCs w:val="24"/>
         </w:rPr>
       </w:pPr>
@@ -2538,7 +1810,6 @@
       <w:pPr>
         <w:jc w:val="both"/>
         <w:rPr>
-          <w:sz w:val="24"/>
           <w:szCs w:val="24"/>
         </w:rPr>
       </w:pPr>
@@ -2547,7 +1818,6 @@
       <w:pPr>
         <w:jc w:val="both"/>
         <w:rPr>
-          <w:sz w:val="24"/>
           <w:szCs w:val="24"/>
         </w:rPr>
       </w:pPr>
@@ -2556,7 +1826,6 @@
       <w:pPr>
         <w:jc w:val="both"/>
         <w:rPr>
-          <w:sz w:val="24"/>
           <w:szCs w:val="24"/>
         </w:rPr>
       </w:pPr>
@@ -2565,7 +1834,6 @@
       <w:pPr>
         <w:jc w:val="both"/>
         <w:rPr>
-          <w:sz w:val="24"/>
           <w:szCs w:val="24"/>
         </w:rPr>
       </w:pPr>
@@ -2574,7 +1842,6 @@
       <w:pPr>
         <w:jc w:val="both"/>
         <w:rPr>
-          <w:sz w:val="24"/>
           <w:szCs w:val="24"/>
         </w:rPr>
       </w:pPr>
@@ -2583,7 +1850,7 @@
       <w:pPr>
         <w:pStyle w:val="Titolo1"/>
       </w:pPr>
-      <w:bookmarkStart w:id="2" w:name="_Toc150101902"/>
+      <w:bookmarkStart w:id="2" w:name="_Toc151028512"/>
       <w:r>
         <w:t>Stato dell’Arte</w:t>
       </w:r>
@@ -2593,20 +1860,17 @@
       <w:pPr>
         <w:jc w:val="both"/>
         <w:rPr>
-          <w:sz w:val="24"/>
-          <w:szCs w:val="24"/>
-        </w:rPr>
-      </w:pPr>
-      <w:r>
-        <w:rPr>
-          <w:sz w:val="24"/>
+          <w:szCs w:val="24"/>
+        </w:rPr>
+      </w:pPr>
+      <w:r>
+        <w:rPr>
           <w:szCs w:val="24"/>
         </w:rPr>
         <w:t>L'invertitore è veramente il fulcro di tutti i progetti digitali. Una volta compreso chiaramente il suo funzionamento e le sue caratteristiche, la progettazione di strutture più complesse come porte NAND, sommatori, moltiplicatori e microprocessori diventa molto più semplice. Il comportamento elettrico di questi circuiti complessi può essere in gran parte dedotto extrapolando i risultati ottenuti dagli invertitori.</w:t>
       </w:r>
       <w:r>
         <w:rPr>
-          <w:sz w:val="24"/>
           <w:szCs w:val="24"/>
         </w:rPr>
         <w:t xml:space="preserve"> </w:t>
@@ -2620,7 +1884,6 @@
       <w:r>
         <w:rPr>
           <w:noProof/>
-          <w:sz w:val="24"/>
           <w:szCs w:val="24"/>
         </w:rPr>
         <w:drawing>
@@ -2639,7 +1902,7 @@
                     <pic:cNvPicPr/>
                   </pic:nvPicPr>
                   <pic:blipFill>
-                    <a:blip r:embed="rId8"/>
+                    <a:blip r:embed="rId9"/>
                     <a:stretch>
                       <a:fillRect/>
                     </a:stretch>
@@ -2662,7 +1925,6 @@
       <w:r>
         <w:rPr>
           <w:noProof/>
-          <w:sz w:val="24"/>
           <w:szCs w:val="24"/>
         </w:rPr>
         <w:drawing>
@@ -2681,7 +1943,7 @@
                     <pic:cNvPicPr/>
                   </pic:nvPicPr>
                   <pic:blipFill>
-                    <a:blip r:embed="rId9"/>
+                    <a:blip r:embed="rId10"/>
                     <a:stretch>
                       <a:fillRect/>
                     </a:stretch>
@@ -2706,27 +1968,23 @@
       <w:pPr>
         <w:jc w:val="both"/>
         <w:rPr>
-          <w:sz w:val="24"/>
-          <w:szCs w:val="24"/>
-        </w:rPr>
-      </w:pPr>
-      <w:r>
-        <w:rPr>
-          <w:sz w:val="24"/>
+          <w:szCs w:val="24"/>
+        </w:rPr>
+      </w:pPr>
+      <w:r>
+        <w:rPr>
           <w:szCs w:val="24"/>
         </w:rPr>
         <w:t xml:space="preserve">Nello specifico, l’analisi di questi circuiti prevede una comprensione dei costi, espressi in termini di complessità e area occupazionale, integrità e robustezza, espressa dal comportamento statico dello stesso, performance, determinata </w:t>
       </w:r>
       <w:r>
         <w:rPr>
-          <w:sz w:val="24"/>
           <w:szCs w:val="24"/>
         </w:rPr>
         <w:t>dalla risposta</w:t>
       </w:r>
       <w:r>
         <w:rPr>
-          <w:sz w:val="24"/>
           <w:szCs w:val="24"/>
         </w:rPr>
         <w:t xml:space="preserve"> dinamica, e dall’efficienza energetica, stabilita dal consumo dell’energia e della potenza.</w:t>
@@ -2737,20 +1995,17 @@
         <w:jc w:val="both"/>
         <w:rPr>
           <w:rFonts w:eastAsiaTheme="minorEastAsia"/>
-          <w:sz w:val="24"/>
-          <w:szCs w:val="24"/>
-        </w:rPr>
-      </w:pPr>
-      <w:r>
-        <w:rPr>
-          <w:sz w:val="24"/>
+          <w:szCs w:val="24"/>
+        </w:rPr>
+      </w:pPr>
+      <w:r>
+        <w:rPr>
           <w:szCs w:val="24"/>
         </w:rPr>
         <w:t xml:space="preserve">La capacità di ingresso di una porta logica, negli odierni circuiti integrati, ha un valore molto basso e il ritardo di propagazione di una porta CMOS che pilota una capacità di carico così </w:t>
       </w:r>
       <w:r>
         <w:rPr>
-          <w:sz w:val="24"/>
           <w:szCs w:val="24"/>
         </w:rPr>
         <w:t xml:space="preserve">limitata può essere al di sotto di </w:t>
@@ -2759,7 +2014,6 @@
         <m:r>
           <w:rPr>
             <w:rFonts w:ascii="Cambria Math" w:hAnsi="Cambria Math"/>
-            <w:sz w:val="24"/>
             <w:szCs w:val="24"/>
           </w:rPr>
           <m:t>1 ns</m:t>
@@ -2768,7 +2022,6 @@
       <w:r>
         <w:rPr>
           <w:rFonts w:eastAsiaTheme="minorEastAsia"/>
-          <w:sz w:val="24"/>
           <w:szCs w:val="24"/>
         </w:rPr>
         <w:t xml:space="preserve">. È comune il caso in cui le capacità associate a determinate architetture risultano essere più elevate. Ad esempio, le </w:t>
@@ -2777,7 +2030,6 @@
       <w:r>
         <w:rPr>
           <w:rFonts w:eastAsiaTheme="minorEastAsia"/>
-          <w:sz w:val="24"/>
           <w:szCs w:val="24"/>
         </w:rPr>
         <w:t>wordline</w:t>
@@ -2786,7 +2038,6 @@
       <w:r>
         <w:rPr>
           <w:rFonts w:eastAsiaTheme="minorEastAsia"/>
-          <w:sz w:val="24"/>
           <w:szCs w:val="24"/>
         </w:rPr>
         <w:t xml:space="preserve"> di una RAM o di una ROM costituiscono un carico capacitivo notevole per circuiti di questo genere. Bisogna tenere presente che, il ritardo di una porta CMOS è proporzionale alla capacità di carico. Pertanto, considerando un invertitore ad area minima, si avrebbe un ritardo considerevolmente grande per pilotare capacità così elevate. Sarebbe logico pensare di aumentare le dimensioni del CMOS per diminuirne il delay associato ma questo comporterebbe un aumento della capacità di ingresso dello stesso. Quest’ultima conseguenza, inoltre, porterebbe ad aumento del ritardo di propagazione dello stadio che pilota l’invertitore. </w:t>
@@ -2794,7 +2045,6 @@
       <w:r>
         <w:rPr>
           <w:rFonts w:eastAsiaTheme="minorEastAsia"/>
-          <w:sz w:val="24"/>
           <w:szCs w:val="24"/>
         </w:rPr>
         <w:t xml:space="preserve">Quindi, quello che si dovrebbe fare è minimizzare il ritardo complessivo sfruttando qualche aspetto che non comporta il peggioramento di altri </w:t>
@@ -2802,7 +2052,6 @@
       <w:r>
         <w:rPr>
           <w:rFonts w:eastAsiaTheme="minorEastAsia"/>
-          <w:sz w:val="24"/>
           <w:szCs w:val="24"/>
         </w:rPr>
         <w:t xml:space="preserve">parametri circuitali. </w:t>
@@ -2813,14 +2062,12 @@
         <w:jc w:val="both"/>
         <w:rPr>
           <w:rFonts w:eastAsiaTheme="minorEastAsia"/>
-          <w:sz w:val="24"/>
-          <w:szCs w:val="24"/>
-        </w:rPr>
-      </w:pPr>
-      <w:r>
-        <w:rPr>
-          <w:rFonts w:eastAsiaTheme="minorEastAsia"/>
-          <w:sz w:val="24"/>
+          <w:szCs w:val="24"/>
+        </w:rPr>
+      </w:pPr>
+      <w:r>
+        <w:rPr>
+          <w:rFonts w:eastAsiaTheme="minorEastAsia"/>
           <w:szCs w:val="24"/>
         </w:rPr>
         <w:t>Durante gli anni sono stati effettuati diverse ricerche a riguardo dimostrando che è possibile minimizzare il delay complessivo utilizzando una inverter chain</w:t>
@@ -2828,7 +2075,6 @@
       <w:r>
         <w:rPr>
           <w:rFonts w:eastAsiaTheme="minorEastAsia"/>
-          <w:sz w:val="24"/>
           <w:szCs w:val="24"/>
         </w:rPr>
         <w:t xml:space="preserve"> (buffer)</w:t>
@@ -2836,7 +2082,6 @@
       <w:r>
         <w:rPr>
           <w:rFonts w:eastAsiaTheme="minorEastAsia"/>
-          <w:sz w:val="24"/>
           <w:szCs w:val="24"/>
         </w:rPr>
         <w:t xml:space="preserve">, cioè diversi stadi invertitori, in modo da formare il cosiddetto buffer. </w:t>
@@ -2844,7 +2089,6 @@
       <w:r>
         <w:rPr>
           <w:rFonts w:eastAsiaTheme="minorEastAsia"/>
-          <w:sz w:val="24"/>
           <w:szCs w:val="24"/>
         </w:rPr>
         <w:t xml:space="preserve">Se si riesce ad ottimizzare il buffer evitando problemi di dimensionamento, si sta praticamente minimizzando l’energia di accesso alla memoria. Tanto è vero che, in questo caso, si parla di problemi di energia dinamica e l’obiettivo sarà la diminuzione della stessa. Un ipotetico approccio potrebbe essere quello di scegliere una tensione di soglia </w:t>
@@ -2856,7 +2100,6 @@
               <w:rPr>
                 <w:rFonts w:ascii="Cambria Math" w:eastAsiaTheme="minorEastAsia" w:hAnsi="Cambria Math"/>
                 <w:i/>
-                <w:sz w:val="24"/>
                 <w:szCs w:val="24"/>
               </w:rPr>
             </m:ctrlPr>
@@ -2865,7 +2108,6 @@
             <m:r>
               <w:rPr>
                 <w:rFonts w:ascii="Cambria Math" w:eastAsiaTheme="minorEastAsia" w:hAnsi="Cambria Math"/>
-                <w:sz w:val="24"/>
                 <w:szCs w:val="24"/>
               </w:rPr>
               <m:t>V</m:t>
@@ -2875,7 +2117,6 @@
             <m:r>
               <w:rPr>
                 <w:rFonts w:ascii="Cambria Math" w:eastAsiaTheme="minorEastAsia" w:hAnsi="Cambria Math"/>
-                <w:sz w:val="24"/>
                 <w:szCs w:val="24"/>
               </w:rPr>
               <m:t>TH</m:t>
@@ -2886,7 +2127,6 @@
       <w:r>
         <w:rPr>
           <w:rFonts w:eastAsiaTheme="minorEastAsia"/>
-          <w:sz w:val="24"/>
           <w:szCs w:val="24"/>
         </w:rPr>
         <w:t xml:space="preserve"> differente per ogni stadio di inverter. Pertanto, fissando un determinato </w:t>
@@ -2895,7 +2135,6 @@
       <w:r>
         <w:rPr>
           <w:rFonts w:eastAsiaTheme="minorEastAsia"/>
-          <w:sz w:val="24"/>
           <w:szCs w:val="24"/>
         </w:rPr>
         <w:t>sizing</w:t>
@@ -2904,7 +2143,6 @@
       <w:r>
         <w:rPr>
           <w:rFonts w:eastAsiaTheme="minorEastAsia"/>
-          <w:sz w:val="24"/>
           <w:szCs w:val="24"/>
         </w:rPr>
         <w:t xml:space="preserve"> ma variando il parametro di soglia, ciò che comporta è l’</w:t>
@@ -2913,7 +2151,6 @@
       <w:r>
         <w:rPr>
           <w:rFonts w:eastAsiaTheme="minorEastAsia"/>
-          <w:sz w:val="24"/>
           <w:szCs w:val="24"/>
         </w:rPr>
         <w:t>ottimizzazioen</w:t>
@@ -2922,7 +2159,6 @@
       <w:r>
         <w:rPr>
           <w:rFonts w:eastAsiaTheme="minorEastAsia"/>
-          <w:sz w:val="24"/>
           <w:szCs w:val="24"/>
         </w:rPr>
         <w:t xml:space="preserve"> dell’energia statica poiché la corrente di sottosoglia dipende dalla </w:t>
@@ -2934,7 +2170,6 @@
               <w:rPr>
                 <w:rFonts w:ascii="Cambria Math" w:eastAsiaTheme="minorEastAsia" w:hAnsi="Cambria Math"/>
                 <w:i/>
-                <w:sz w:val="24"/>
                 <w:szCs w:val="24"/>
               </w:rPr>
             </m:ctrlPr>
@@ -2943,7 +2178,6 @@
             <m:r>
               <w:rPr>
                 <w:rFonts w:ascii="Cambria Math" w:eastAsiaTheme="minorEastAsia" w:hAnsi="Cambria Math"/>
-                <w:sz w:val="24"/>
                 <w:szCs w:val="24"/>
               </w:rPr>
               <m:t>V</m:t>
@@ -2953,7 +2187,6 @@
             <m:r>
               <w:rPr>
                 <w:rFonts w:ascii="Cambria Math" w:eastAsiaTheme="minorEastAsia" w:hAnsi="Cambria Math"/>
-                <w:sz w:val="24"/>
                 <w:szCs w:val="24"/>
               </w:rPr>
               <m:t>TH</m:t>
@@ -2964,7 +2197,6 @@
       <w:r>
         <w:rPr>
           <w:rFonts w:eastAsiaTheme="minorEastAsia"/>
-          <w:sz w:val="24"/>
           <w:szCs w:val="24"/>
         </w:rPr>
         <w:t>. Bisogna notare, inoltre, che, siccome questo buffer viene ripetuto per ogni array di celle di memoria, la corrente (potenza) di leakage che viene risparmiata dovrà essere moltiplicata per il numero di array di celle considerato per una determinata memoria. Quindi, non ha senso utilizzare come parametro di ottimizzazione la tensione di soglia poiché la potenza dinamica risulterebbe essere di gran lunga superiore alla potenza di leakage.</w:t>
@@ -2975,14 +2207,12 @@
         <w:jc w:val="both"/>
         <w:rPr>
           <w:rFonts w:eastAsiaTheme="minorEastAsia"/>
-          <w:sz w:val="24"/>
-          <w:szCs w:val="24"/>
-        </w:rPr>
-      </w:pPr>
-      <w:r>
-        <w:rPr>
-          <w:rFonts w:eastAsiaTheme="minorEastAsia"/>
-          <w:sz w:val="24"/>
+          <w:szCs w:val="24"/>
+        </w:rPr>
+      </w:pPr>
+      <w:r>
+        <w:rPr>
+          <w:rFonts w:eastAsiaTheme="minorEastAsia"/>
           <w:szCs w:val="24"/>
         </w:rPr>
         <w:t xml:space="preserve">Nella progettazione circuitale viene solitamente considerata una tecnica, denominata </w:t>
@@ -2991,7 +2221,6 @@
       <w:r>
         <w:rPr>
           <w:rFonts w:eastAsiaTheme="minorEastAsia"/>
-          <w:sz w:val="24"/>
           <w:szCs w:val="24"/>
         </w:rPr>
         <w:t>logical</w:t>
@@ -3000,7 +2229,6 @@
       <w:r>
         <w:rPr>
           <w:rFonts w:eastAsiaTheme="minorEastAsia"/>
-          <w:sz w:val="24"/>
           <w:szCs w:val="24"/>
         </w:rPr>
         <w:t xml:space="preserve"> </w:t>
@@ -3009,7 +2237,6 @@
       <w:r>
         <w:rPr>
           <w:rFonts w:eastAsiaTheme="minorEastAsia"/>
-          <w:sz w:val="24"/>
           <w:szCs w:val="24"/>
         </w:rPr>
         <w:t>effort</w:t>
@@ -3018,7 +2245,6 @@
       <w:r>
         <w:rPr>
           <w:rFonts w:eastAsiaTheme="minorEastAsia"/>
-          <w:sz w:val="24"/>
           <w:szCs w:val="24"/>
         </w:rPr>
         <w:t xml:space="preserve">, che permette di stimare il ritardo in un circuito CMOS. Nel caso di un inverter chain, ciò che si fa è di ottenere, per ogni stadio, lo stesso delay in modo che il ritardo totale sia pari alla somma dei singoli tale che ognuno sia pari al precedente e al successivo. Supponendo, però, che lo stadio di invertitori sia tale che ogni inverter sia dimensionato in maniera differente: il primo con dimensioni minime, il secondo con un </w:t>
@@ -3027,7 +2253,6 @@
       <w:r>
         <w:rPr>
           <w:rFonts w:eastAsiaTheme="minorEastAsia"/>
-          <w:sz w:val="24"/>
           <w:szCs w:val="24"/>
         </w:rPr>
         <w:t>sizing</w:t>
@@ -3036,7 +2261,6 @@
       <w:r>
         <w:rPr>
           <w:rFonts w:eastAsiaTheme="minorEastAsia"/>
-          <w:sz w:val="24"/>
           <w:szCs w:val="24"/>
         </w:rPr>
         <w:t xml:space="preserve"> maggiore e così via fino all’ultimo inverter che presenta, ad esempio, un </w:t>
@@ -3045,7 +2269,6 @@
       <w:r>
         <w:rPr>
           <w:rFonts w:eastAsiaTheme="minorEastAsia"/>
-          <w:sz w:val="24"/>
           <w:szCs w:val="24"/>
         </w:rPr>
         <w:t>sizing</w:t>
@@ -3054,7 +2277,6 @@
       <w:r>
         <w:rPr>
           <w:rFonts w:eastAsiaTheme="minorEastAsia"/>
-          <w:sz w:val="24"/>
           <w:szCs w:val="24"/>
         </w:rPr>
         <w:t xml:space="preserve"> 50 volte più grande di quello minimo. In questo caso, bisognerebbe considerare una tensione di soglia differente per ognuno ritornando, pertanto, al discorso fatto precedentemente. Infatti, ciò che succederebbe è che, considerando una tensione di soglia maggiore per gli inverter con </w:t>
@@ -3063,7 +2285,6 @@
       <w:r>
         <w:rPr>
           <w:rFonts w:eastAsiaTheme="minorEastAsia"/>
-          <w:sz w:val="24"/>
           <w:szCs w:val="24"/>
         </w:rPr>
         <w:t>sizing</w:t>
@@ -3072,7 +2293,6 @@
       <w:r>
         <w:rPr>
           <w:rFonts w:eastAsiaTheme="minorEastAsia"/>
-          <w:sz w:val="24"/>
           <w:szCs w:val="24"/>
         </w:rPr>
         <w:t xml:space="preserve"> maggiore rispetto agli altri, il delay associato all’ultimo risulterebbe maggiore rispetto a quello con una tensione di soglia ed un </w:t>
@@ -3081,7 +2301,6 @@
       <w:r>
         <w:rPr>
           <w:rFonts w:eastAsiaTheme="minorEastAsia"/>
-          <w:sz w:val="24"/>
           <w:szCs w:val="24"/>
         </w:rPr>
         <w:t>sizing</w:t>
@@ -3090,7 +2309,6 @@
       <w:r>
         <w:rPr>
           <w:rFonts w:eastAsiaTheme="minorEastAsia"/>
-          <w:sz w:val="24"/>
           <w:szCs w:val="24"/>
         </w:rPr>
         <w:t xml:space="preserve"> minore. Nello specifico, facendo riferimento ad una tensione di soglia di riferimento </w:t>
@@ -3102,7 +2320,6 @@
               <w:rPr>
                 <w:rFonts w:ascii="Cambria Math" w:eastAsiaTheme="minorEastAsia" w:hAnsi="Cambria Math"/>
                 <w:i/>
-                <w:sz w:val="24"/>
                 <w:szCs w:val="24"/>
               </w:rPr>
             </m:ctrlPr>
@@ -3111,7 +2328,6 @@
             <m:r>
               <w:rPr>
                 <w:rFonts w:ascii="Cambria Math" w:eastAsiaTheme="minorEastAsia" w:hAnsi="Cambria Math"/>
-                <w:sz w:val="24"/>
                 <w:szCs w:val="24"/>
               </w:rPr>
               <m:t>V</m:t>
@@ -3121,7 +2337,6 @@
             <m:r>
               <w:rPr>
                 <w:rFonts w:ascii="Cambria Math" w:eastAsiaTheme="minorEastAsia" w:hAnsi="Cambria Math"/>
-                <w:sz w:val="24"/>
                 <w:szCs w:val="24"/>
               </w:rPr>
               <m:t>TH</m:t>
@@ -3132,7 +2347,6 @@
       <w:r>
         <w:rPr>
           <w:rFonts w:eastAsiaTheme="minorEastAsia"/>
-          <w:sz w:val="24"/>
           <w:szCs w:val="24"/>
         </w:rPr>
         <w:t xml:space="preserve"> per un inverter a dimensioni medie, e, rispettivamente, ad una </w:t>
@@ -3144,7 +2358,6 @@
               <w:rPr>
                 <w:rFonts w:ascii="Cambria Math" w:eastAsiaTheme="minorEastAsia" w:hAnsi="Cambria Math"/>
                 <w:i/>
-                <w:sz w:val="24"/>
                 <w:szCs w:val="24"/>
               </w:rPr>
             </m:ctrlPr>
@@ -3153,7 +2366,6 @@
             <m:r>
               <w:rPr>
                 <w:rFonts w:ascii="Cambria Math" w:eastAsiaTheme="minorEastAsia" w:hAnsi="Cambria Math"/>
-                <w:sz w:val="24"/>
                 <w:szCs w:val="24"/>
               </w:rPr>
               <m:t>LV</m:t>
@@ -3163,7 +2375,6 @@
             <m:r>
               <w:rPr>
                 <w:rFonts w:ascii="Cambria Math" w:eastAsiaTheme="minorEastAsia" w:hAnsi="Cambria Math"/>
-                <w:sz w:val="24"/>
                 <w:szCs w:val="24"/>
               </w:rPr>
               <m:t>TH</m:t>
@@ -3174,7 +2385,6 @@
       <w:r>
         <w:rPr>
           <w:rFonts w:eastAsiaTheme="minorEastAsia"/>
-          <w:sz w:val="24"/>
           <w:szCs w:val="24"/>
         </w:rPr>
         <w:t xml:space="preserve"> e una </w:t>
@@ -3186,7 +2396,6 @@
               <w:rPr>
                 <w:rFonts w:ascii="Cambria Math" w:eastAsiaTheme="minorEastAsia" w:hAnsi="Cambria Math"/>
                 <w:i/>
-                <w:sz w:val="24"/>
                 <w:szCs w:val="24"/>
               </w:rPr>
             </m:ctrlPr>
@@ -3195,7 +2404,6 @@
             <m:r>
               <w:rPr>
                 <w:rFonts w:ascii="Cambria Math" w:eastAsiaTheme="minorEastAsia" w:hAnsi="Cambria Math"/>
-                <w:sz w:val="24"/>
                 <w:szCs w:val="24"/>
               </w:rPr>
               <m:t>HV</m:t>
@@ -3205,7 +2413,6 @@
             <m:r>
               <w:rPr>
                 <w:rFonts w:ascii="Cambria Math" w:eastAsiaTheme="minorEastAsia" w:hAnsi="Cambria Math"/>
-                <w:sz w:val="24"/>
                 <w:szCs w:val="24"/>
               </w:rPr>
               <m:t>TH</m:t>
@@ -3216,7 +2423,6 @@
       <w:r>
         <w:rPr>
           <w:rFonts w:eastAsiaTheme="minorEastAsia"/>
-          <w:sz w:val="24"/>
           <w:szCs w:val="24"/>
         </w:rPr>
         <w:t xml:space="preserve"> per l’inverter minimo e per l’inverter di dimensioni 50 volte il minimo, ciò che succederebbe e che i delay verrebbero dimensionati in maniera differente. </w:t>
@@ -3224,7 +2430,6 @@
       <w:r>
         <w:rPr>
           <w:rFonts w:eastAsiaTheme="minorEastAsia"/>
-          <w:sz w:val="24"/>
           <w:szCs w:val="24"/>
         </w:rPr>
         <w:t xml:space="preserve">In particolare, associando un delay </w:t>
@@ -3233,7 +2438,6 @@
         <m:r>
           <w:rPr>
             <w:rFonts w:ascii="Cambria Math" w:eastAsiaTheme="minorEastAsia" w:hAnsi="Cambria Math"/>
-            <w:sz w:val="24"/>
             <w:szCs w:val="24"/>
           </w:rPr>
           <m:t>τ</m:t>
@@ -3242,7 +2446,6 @@
       <w:r>
         <w:rPr>
           <w:rFonts w:eastAsiaTheme="minorEastAsia"/>
-          <w:sz w:val="24"/>
           <w:szCs w:val="24"/>
         </w:rPr>
         <w:t xml:space="preserve"> per l’inverter a tensione di soglia </w:t>
@@ -3254,7 +2457,6 @@
               <w:rPr>
                 <w:rFonts w:ascii="Cambria Math" w:eastAsiaTheme="minorEastAsia" w:hAnsi="Cambria Math"/>
                 <w:i/>
-                <w:sz w:val="24"/>
                 <w:szCs w:val="24"/>
               </w:rPr>
             </m:ctrlPr>
@@ -3263,7 +2465,6 @@
             <m:r>
               <w:rPr>
                 <w:rFonts w:ascii="Cambria Math" w:eastAsiaTheme="minorEastAsia" w:hAnsi="Cambria Math"/>
-                <w:sz w:val="24"/>
                 <w:szCs w:val="24"/>
               </w:rPr>
               <m:t>V</m:t>
@@ -3273,7 +2474,6 @@
             <m:r>
               <w:rPr>
                 <w:rFonts w:ascii="Cambria Math" w:eastAsiaTheme="minorEastAsia" w:hAnsi="Cambria Math"/>
-                <w:sz w:val="24"/>
                 <w:szCs w:val="24"/>
               </w:rPr>
               <m:t>TH</m:t>
@@ -3284,7 +2484,6 @@
       <w:r>
         <w:rPr>
           <w:rFonts w:eastAsiaTheme="minorEastAsia"/>
-          <w:sz w:val="24"/>
           <w:szCs w:val="24"/>
         </w:rPr>
         <w:t xml:space="preserve">, i delay del minimo e del ‘massimo’ saranno, rispettivamente, </w:t>
@@ -3293,7 +2492,6 @@
         <m:r>
           <w:rPr>
             <w:rFonts w:ascii="Cambria Math" w:eastAsiaTheme="minorEastAsia" w:hAnsi="Cambria Math"/>
-            <w:sz w:val="24"/>
             <w:szCs w:val="24"/>
           </w:rPr>
           <m:t>τ-</m:t>
@@ -3304,7 +2502,6 @@
           </m:rPr>
           <w:rPr>
             <w:rFonts w:ascii="Cambria Math" w:eastAsiaTheme="minorEastAsia" w:hAnsi="Cambria Math"/>
-            <w:sz w:val="24"/>
             <w:szCs w:val="24"/>
           </w:rPr>
           <m:t>Δ</m:t>
@@ -3312,7 +2509,6 @@
         <m:r>
           <w:rPr>
             <w:rFonts w:ascii="Cambria Math" w:eastAsiaTheme="minorEastAsia" w:hAnsi="Cambria Math"/>
-            <w:sz w:val="24"/>
             <w:szCs w:val="24"/>
           </w:rPr>
           <m:t>τ</m:t>
@@ -3321,7 +2517,6 @@
       <w:r>
         <w:rPr>
           <w:rFonts w:eastAsiaTheme="minorEastAsia"/>
-          <w:sz w:val="24"/>
           <w:szCs w:val="24"/>
         </w:rPr>
         <w:t xml:space="preserve"> e </w:t>
@@ -3330,7 +2525,6 @@
         <m:r>
           <w:rPr>
             <w:rFonts w:ascii="Cambria Math" w:eastAsiaTheme="minorEastAsia" w:hAnsi="Cambria Math"/>
-            <w:sz w:val="24"/>
             <w:szCs w:val="24"/>
           </w:rPr>
           <m:t>τ+</m:t>
@@ -3341,7 +2535,6 @@
           </m:rPr>
           <w:rPr>
             <w:rFonts w:ascii="Cambria Math" w:eastAsiaTheme="minorEastAsia" w:hAnsi="Cambria Math"/>
-            <w:sz w:val="24"/>
             <w:szCs w:val="24"/>
           </w:rPr>
           <m:t>Δ</m:t>
@@ -3349,7 +2542,6 @@
         <m:r>
           <w:rPr>
             <w:rFonts w:ascii="Cambria Math" w:eastAsiaTheme="minorEastAsia" w:hAnsi="Cambria Math"/>
-            <w:sz w:val="24"/>
             <w:szCs w:val="24"/>
           </w:rPr>
           <m:t>τ</m:t>
@@ -3358,7 +2550,6 @@
       <w:r>
         <w:rPr>
           <w:rFonts w:eastAsiaTheme="minorEastAsia"/>
-          <w:sz w:val="24"/>
           <w:szCs w:val="24"/>
         </w:rPr>
         <w:t xml:space="preserve">. </w:t>
@@ -3366,7 +2557,6 @@
       <w:r>
         <w:rPr>
           <w:rFonts w:eastAsiaTheme="minorEastAsia"/>
-          <w:sz w:val="24"/>
           <w:szCs w:val="24"/>
         </w:rPr>
         <w:t>Questo significa che il delay totale dell’inverter chain non sarà cambiato ma ciò che è mutato è il ritardo per ogni singolo stadio. Però, utilizzando questo approccio, il leakage risulterà essere minore poiché anche se è aumentato nel primo stadio, considerando una tensione di soglia minore di quella standard, ne consegue che nello stadio dell’inverter ‘massimo’ sarà minore ma essendo che quest’ultimo è stato dimensionato molto più grande del minimo, ciò che è stato risparmiato a livello di leakage è di gran lunga maggiore di ciò che è stato peggiorato nello stadio dell’inverter minimo.</w:t>
@@ -3374,7 +2564,6 @@
       <w:r>
         <w:rPr>
           <w:rFonts w:eastAsiaTheme="minorEastAsia"/>
-          <w:sz w:val="24"/>
           <w:szCs w:val="24"/>
         </w:rPr>
         <w:t xml:space="preserve"> Pertanto, si è ottenuto un leakage totale minimo a parità di delay.</w:t>
@@ -3385,7 +2574,6 @@
         <w:jc w:val="both"/>
         <w:rPr>
           <w:rFonts w:eastAsiaTheme="minorEastAsia"/>
-          <w:sz w:val="24"/>
           <w:szCs w:val="24"/>
         </w:rPr>
       </w:pPr>
@@ -3427,7 +2615,7 @@
                     </pic:cNvPicPr>
                   </pic:nvPicPr>
                   <pic:blipFill>
-                    <a:blip r:embed="rId10">
+                    <a:blip r:embed="rId11">
                       <a:extLst>
                         <a:ext uri="{28A0092B-C50C-407E-A947-70E740481C1C}">
                           <a14:useLocalDpi xmlns:a14="http://schemas.microsoft.com/office/drawing/2010/main" val="0"/>
@@ -3461,7 +2649,6 @@
       <w:r>
         <w:rPr>
           <w:rFonts w:eastAsiaTheme="minorEastAsia"/>
-          <w:sz w:val="24"/>
           <w:szCs w:val="24"/>
         </w:rPr>
         <w:t xml:space="preserve">Una delle tecniche di ottimizzazione low power prevede di considerare il rapporto di aspetto di ogni stadio dell’inverter chain rispetto allo stadio dell’inverter minimo. Nello specifico, il parametro relativo allo stadio minimo viene posto pari a 1 poiché fa riferimento all’inverter in questione rispetto a quello minimo e, quindi, esso stesso. Pertanto, l’obiettivo sarà trovare una formulazione per l’energia e una per il delay dipendente dal rapporto di aspetto di ogni stadio </w:t>
@@ -3470,7 +2657,6 @@
       <w:r>
         <w:rPr>
           <w:rFonts w:eastAsiaTheme="minorEastAsia"/>
-          <w:sz w:val="24"/>
           <w:szCs w:val="24"/>
         </w:rPr>
         <w:t>della chain</w:t>
@@ -3479,7 +2665,6 @@
       <w:r>
         <w:rPr>
           <w:rFonts w:eastAsiaTheme="minorEastAsia"/>
-          <w:sz w:val="24"/>
           <w:szCs w:val="24"/>
         </w:rPr>
         <w:t xml:space="preserve">. </w:t>
@@ -3487,7 +2672,6 @@
       <w:r>
         <w:rPr>
           <w:rFonts w:eastAsiaTheme="minorEastAsia"/>
-          <w:sz w:val="24"/>
           <w:szCs w:val="24"/>
         </w:rPr>
         <w:t>Dunque, considerando il modello di energia e il vincolo associato al delay, è possibile risolvere un problema di ottimizzazione rispetto ai rapporti di aspetto:</w:t>
@@ -3498,7 +2682,6 @@
         <w:jc w:val="both"/>
         <w:rPr>
           <w:rFonts w:eastAsiaTheme="minorEastAsia"/>
-          <w:sz w:val="24"/>
           <w:szCs w:val="24"/>
         </w:rPr>
       </w:pPr>
@@ -3512,7 +2695,6 @@
                 <w:rPr>
                   <w:rFonts w:ascii="Cambria Math" w:eastAsiaTheme="minorEastAsia" w:hAnsi="Cambria Math"/>
                   <w:i/>
-                  <w:sz w:val="24"/>
                   <w:szCs w:val="24"/>
                 </w:rPr>
               </m:ctrlPr>
@@ -3524,7 +2706,6 @@
                     <w:rPr>
                       <w:rFonts w:ascii="Cambria Math" w:eastAsiaTheme="minorEastAsia" w:hAnsi="Cambria Math"/>
                       <w:i/>
-                      <w:sz w:val="24"/>
                       <w:szCs w:val="24"/>
                     </w:rPr>
                   </m:ctrlPr>
@@ -3536,7 +2717,6 @@
                         <w:rPr>
                           <w:rFonts w:ascii="Cambria Math" w:eastAsiaTheme="minorEastAsia" w:hAnsi="Cambria Math"/>
                           <w:i/>
-                          <w:sz w:val="24"/>
                           <w:szCs w:val="24"/>
                         </w:rPr>
                       </m:ctrlPr>
@@ -3548,7 +2728,6 @@
                         </m:rPr>
                         <w:rPr>
                           <w:rFonts w:ascii="Cambria Math" w:eastAsiaTheme="minorEastAsia" w:hAnsi="Cambria Math"/>
-                          <w:sz w:val="24"/>
                           <w:szCs w:val="24"/>
                         </w:rPr>
                         <m:t>min</m:t>
@@ -3558,7 +2737,6 @@
                       <m:r>
                         <w:rPr>
                           <w:rFonts w:ascii="Cambria Math" w:eastAsiaTheme="minorEastAsia" w:hAnsi="Cambria Math"/>
-                          <w:sz w:val="24"/>
                           <w:szCs w:val="24"/>
                         </w:rPr>
                         <m:t>E(</m:t>
@@ -3570,7 +2748,6 @@
                             <w:rPr>
                               <w:rFonts w:ascii="Cambria Math" w:eastAsiaTheme="minorEastAsia" w:hAnsi="Cambria Math"/>
                               <w:i/>
-                              <w:sz w:val="24"/>
                               <w:szCs w:val="24"/>
                             </w:rPr>
                           </m:ctrlPr>
@@ -3579,7 +2756,6 @@
                           <m:r>
                             <w:rPr>
                               <w:rFonts w:ascii="Cambria Math" w:eastAsiaTheme="minorEastAsia" w:hAnsi="Cambria Math"/>
-                              <w:sz w:val="24"/>
                               <w:szCs w:val="24"/>
                             </w:rPr>
                             <m:t>s</m:t>
@@ -3589,7 +2765,6 @@
                           <m:r>
                             <w:rPr>
                               <w:rFonts w:ascii="Cambria Math" w:eastAsiaTheme="minorEastAsia" w:hAnsi="Cambria Math"/>
-                              <w:sz w:val="24"/>
                               <w:szCs w:val="24"/>
                             </w:rPr>
                             <m:t>2</m:t>
@@ -3599,7 +2774,6 @@
                       <m:r>
                         <w:rPr>
                           <w:rFonts w:ascii="Cambria Math" w:eastAsiaTheme="minorEastAsia" w:hAnsi="Cambria Math"/>
-                          <w:sz w:val="24"/>
                           <w:szCs w:val="24"/>
                         </w:rPr>
                         <m:t>,</m:t>
@@ -3610,7 +2784,6 @@
                             <w:rPr>
                               <w:rFonts w:ascii="Cambria Math" w:eastAsiaTheme="minorEastAsia" w:hAnsi="Cambria Math"/>
                               <w:i/>
-                              <w:sz w:val="24"/>
                               <w:szCs w:val="24"/>
                             </w:rPr>
                           </m:ctrlPr>
@@ -3619,7 +2792,6 @@
                           <m:r>
                             <w:rPr>
                               <w:rFonts w:ascii="Cambria Math" w:eastAsiaTheme="minorEastAsia" w:hAnsi="Cambria Math"/>
-                              <w:sz w:val="24"/>
                               <w:szCs w:val="24"/>
                             </w:rPr>
                             <m:t>s</m:t>
@@ -3629,7 +2801,6 @@
                           <m:r>
                             <w:rPr>
                               <w:rFonts w:ascii="Cambria Math" w:eastAsiaTheme="minorEastAsia" w:hAnsi="Cambria Math"/>
-                              <w:sz w:val="24"/>
                               <w:szCs w:val="24"/>
                             </w:rPr>
                             <m:t>3</m:t>
@@ -3639,7 +2810,6 @@
                       <m:r>
                         <w:rPr>
                           <w:rFonts w:ascii="Cambria Math" w:eastAsiaTheme="minorEastAsia" w:hAnsi="Cambria Math"/>
-                          <w:sz w:val="24"/>
                           <w:szCs w:val="24"/>
                         </w:rPr>
                         <m:t>,…,</m:t>
@@ -3650,7 +2820,6 @@
                             <w:rPr>
                               <w:rFonts w:ascii="Cambria Math" w:eastAsiaTheme="minorEastAsia" w:hAnsi="Cambria Math"/>
                               <w:i/>
-                              <w:sz w:val="24"/>
                               <w:szCs w:val="24"/>
                             </w:rPr>
                           </m:ctrlPr>
@@ -3659,7 +2828,6 @@
                           <m:r>
                             <w:rPr>
                               <w:rFonts w:ascii="Cambria Math" w:eastAsiaTheme="minorEastAsia" w:hAnsi="Cambria Math"/>
-                              <w:sz w:val="24"/>
                               <w:szCs w:val="24"/>
                             </w:rPr>
                             <m:t>s</m:t>
@@ -3669,7 +2837,6 @@
                           <m:r>
                             <w:rPr>
                               <w:rFonts w:ascii="Cambria Math" w:eastAsiaTheme="minorEastAsia" w:hAnsi="Cambria Math"/>
-                              <w:sz w:val="24"/>
                               <w:szCs w:val="24"/>
                             </w:rPr>
                             <m:t>n</m:t>
@@ -3680,7 +2847,6 @@
                       <m:r>
                         <w:rPr>
                           <w:rFonts w:ascii="Cambria Math" w:eastAsiaTheme="minorEastAsia" w:hAnsi="Cambria Math"/>
-                          <w:sz w:val="24"/>
                           <w:szCs w:val="24"/>
                         </w:rPr>
                         <m:t>)</m:t>
@@ -3692,7 +2858,6 @@
                   <m:r>
                     <w:rPr>
                       <w:rFonts w:ascii="Cambria Math" w:eastAsiaTheme="minorEastAsia" w:hAnsi="Cambria Math"/>
-                      <w:sz w:val="24"/>
                       <w:szCs w:val="24"/>
                     </w:rPr>
                     <m:t>D</m:t>
@@ -3703,7 +2868,6 @@
                         <w:rPr>
                           <w:rFonts w:ascii="Cambria Math" w:eastAsiaTheme="minorEastAsia" w:hAnsi="Cambria Math"/>
                           <w:i/>
-                          <w:sz w:val="24"/>
                           <w:szCs w:val="24"/>
                         </w:rPr>
                       </m:ctrlPr>
@@ -3715,7 +2879,6 @@
                             <w:rPr>
                               <w:rFonts w:ascii="Cambria Math" w:eastAsiaTheme="minorEastAsia" w:hAnsi="Cambria Math"/>
                               <w:i/>
-                              <w:sz w:val="24"/>
                               <w:szCs w:val="24"/>
                             </w:rPr>
                           </m:ctrlPr>
@@ -3724,7 +2887,6 @@
                           <m:r>
                             <w:rPr>
                               <w:rFonts w:ascii="Cambria Math" w:eastAsiaTheme="minorEastAsia" w:hAnsi="Cambria Math"/>
-                              <w:sz w:val="24"/>
                               <w:szCs w:val="24"/>
                             </w:rPr>
                             <m:t>s</m:t>
@@ -3734,7 +2896,6 @@
                           <m:r>
                             <w:rPr>
                               <w:rFonts w:ascii="Cambria Math" w:eastAsiaTheme="minorEastAsia" w:hAnsi="Cambria Math"/>
-                              <w:sz w:val="24"/>
                               <w:szCs w:val="24"/>
                             </w:rPr>
                             <m:t>2</m:t>
@@ -3744,7 +2905,6 @@
                       <m:r>
                         <w:rPr>
                           <w:rFonts w:ascii="Cambria Math" w:eastAsiaTheme="minorEastAsia" w:hAnsi="Cambria Math"/>
-                          <w:sz w:val="24"/>
                           <w:szCs w:val="24"/>
                         </w:rPr>
                         <m:t>,</m:t>
@@ -3755,7 +2915,6 @@
                             <w:rPr>
                               <w:rFonts w:ascii="Cambria Math" w:eastAsiaTheme="minorEastAsia" w:hAnsi="Cambria Math"/>
                               <w:i/>
-                              <w:sz w:val="24"/>
                               <w:szCs w:val="24"/>
                             </w:rPr>
                           </m:ctrlPr>
@@ -3764,7 +2923,6 @@
                           <m:r>
                             <w:rPr>
                               <w:rFonts w:ascii="Cambria Math" w:eastAsiaTheme="minorEastAsia" w:hAnsi="Cambria Math"/>
-                              <w:sz w:val="24"/>
                               <w:szCs w:val="24"/>
                             </w:rPr>
                             <m:t>s</m:t>
@@ -3774,7 +2932,6 @@
                           <m:r>
                             <w:rPr>
                               <w:rFonts w:ascii="Cambria Math" w:eastAsiaTheme="minorEastAsia" w:hAnsi="Cambria Math"/>
-                              <w:sz w:val="24"/>
                               <w:szCs w:val="24"/>
                             </w:rPr>
                             <m:t>3</m:t>
@@ -3784,7 +2941,6 @@
                       <m:r>
                         <w:rPr>
                           <w:rFonts w:ascii="Cambria Math" w:eastAsiaTheme="minorEastAsia" w:hAnsi="Cambria Math"/>
-                          <w:sz w:val="24"/>
                           <w:szCs w:val="24"/>
                         </w:rPr>
                         <m:t>,…,</m:t>
@@ -3795,7 +2951,6 @@
                             <w:rPr>
                               <w:rFonts w:ascii="Cambria Math" w:eastAsiaTheme="minorEastAsia" w:hAnsi="Cambria Math"/>
                               <w:i/>
-                              <w:sz w:val="24"/>
                               <w:szCs w:val="24"/>
                             </w:rPr>
                           </m:ctrlPr>
@@ -3804,7 +2959,6 @@
                           <m:r>
                             <w:rPr>
                               <w:rFonts w:ascii="Cambria Math" w:eastAsiaTheme="minorEastAsia" w:hAnsi="Cambria Math"/>
-                              <w:sz w:val="24"/>
                               <w:szCs w:val="24"/>
                             </w:rPr>
                             <m:t>s</m:t>
@@ -3814,7 +2968,6 @@
                           <m:r>
                             <w:rPr>
                               <w:rFonts w:ascii="Cambria Math" w:eastAsiaTheme="minorEastAsia" w:hAnsi="Cambria Math"/>
-                              <w:sz w:val="24"/>
                               <w:szCs w:val="24"/>
                             </w:rPr>
                             <m:t>n</m:t>
@@ -3826,7 +2979,6 @@
                   <m:r>
                     <w:rPr>
                       <w:rFonts w:ascii="Cambria Math" w:eastAsiaTheme="minorEastAsia" w:hAnsi="Cambria Math"/>
-                      <w:sz w:val="24"/>
                       <w:szCs w:val="24"/>
                     </w:rPr>
                     <m:t>=</m:t>
@@ -3837,7 +2989,6 @@
                         <w:rPr>
                           <w:rFonts w:ascii="Cambria Math" w:eastAsiaTheme="minorEastAsia" w:hAnsi="Cambria Math"/>
                           <w:i/>
-                          <w:sz w:val="24"/>
                           <w:szCs w:val="24"/>
                         </w:rPr>
                       </m:ctrlPr>
@@ -3846,7 +2997,6 @@
                       <m:r>
                         <w:rPr>
                           <w:rFonts w:ascii="Cambria Math" w:eastAsiaTheme="minorEastAsia" w:hAnsi="Cambria Math"/>
-                          <w:sz w:val="24"/>
                           <w:szCs w:val="24"/>
                         </w:rPr>
                         <m:t>D</m:t>
@@ -3856,7 +3006,6 @@
                       <m:r>
                         <w:rPr>
                           <w:rFonts w:ascii="Cambria Math" w:eastAsiaTheme="minorEastAsia" w:hAnsi="Cambria Math"/>
-                          <w:sz w:val="24"/>
                           <w:szCs w:val="24"/>
                         </w:rPr>
                         <m:t>0</m:t>
@@ -3875,14 +3024,12 @@
         <w:jc w:val="both"/>
         <w:rPr>
           <w:rFonts w:eastAsiaTheme="minorEastAsia"/>
-          <w:sz w:val="24"/>
-          <w:szCs w:val="24"/>
-        </w:rPr>
-      </w:pPr>
-      <w:r>
-        <w:rPr>
-          <w:rFonts w:eastAsiaTheme="minorEastAsia"/>
-          <w:sz w:val="24"/>
+          <w:szCs w:val="24"/>
+        </w:rPr>
+      </w:pPr>
+      <w:r>
+        <w:rPr>
+          <w:rFonts w:eastAsiaTheme="minorEastAsia"/>
           <w:szCs w:val="24"/>
         </w:rPr>
         <w:t xml:space="preserve">supponendo che </w:t>
@@ -3894,7 +3041,6 @@
               <w:rPr>
                 <w:rFonts w:ascii="Cambria Math" w:eastAsiaTheme="minorEastAsia" w:hAnsi="Cambria Math"/>
                 <w:i/>
-                <w:sz w:val="24"/>
                 <w:szCs w:val="24"/>
               </w:rPr>
             </m:ctrlPr>
@@ -3903,7 +3049,6 @@
             <m:r>
               <w:rPr>
                 <w:rFonts w:ascii="Cambria Math" w:eastAsiaTheme="minorEastAsia" w:hAnsi="Cambria Math"/>
-                <w:sz w:val="24"/>
                 <w:szCs w:val="24"/>
               </w:rPr>
               <m:t>s</m:t>
@@ -3913,7 +3058,6 @@
             <m:r>
               <w:rPr>
                 <w:rFonts w:ascii="Cambria Math" w:eastAsiaTheme="minorEastAsia" w:hAnsi="Cambria Math"/>
-                <w:sz w:val="24"/>
                 <w:szCs w:val="24"/>
               </w:rPr>
               <m:t>1</m:t>
@@ -3924,7 +3068,6 @@
       <w:r>
         <w:rPr>
           <w:rFonts w:eastAsiaTheme="minorEastAsia"/>
-          <w:sz w:val="24"/>
           <w:szCs w:val="24"/>
         </w:rPr>
         <w:t xml:space="preserve"> sia il rapporto di aspetto relativo all’inverter minimo. L’obiettivo sarà, quindi, trovare un insieme ottimo (</w:t>
@@ -3936,7 +3079,6 @@
               <w:rPr>
                 <w:rFonts w:ascii="Cambria Math" w:eastAsiaTheme="minorEastAsia" w:hAnsi="Cambria Math"/>
                 <w:i/>
-                <w:sz w:val="24"/>
                 <w:szCs w:val="24"/>
               </w:rPr>
             </m:ctrlPr>
@@ -3945,7 +3087,6 @@
             <m:r>
               <w:rPr>
                 <w:rFonts w:ascii="Cambria Math" w:eastAsiaTheme="minorEastAsia" w:hAnsi="Cambria Math"/>
-                <w:sz w:val="24"/>
                 <w:szCs w:val="24"/>
               </w:rPr>
               <m:t>s</m:t>
@@ -3955,7 +3096,6 @@
             <m:r>
               <w:rPr>
                 <w:rFonts w:ascii="Cambria Math" w:eastAsiaTheme="minorEastAsia" w:hAnsi="Cambria Math"/>
-                <w:sz w:val="24"/>
                 <w:szCs w:val="24"/>
               </w:rPr>
               <m:t>2</m:t>
@@ -3965,7 +3105,6 @@
         <m:r>
           <w:rPr>
             <w:rFonts w:ascii="Cambria Math" w:eastAsiaTheme="minorEastAsia" w:hAnsi="Cambria Math"/>
-            <w:sz w:val="24"/>
             <w:szCs w:val="24"/>
           </w:rPr>
           <m:t>,</m:t>
@@ -3976,7 +3115,6 @@
               <w:rPr>
                 <w:rFonts w:ascii="Cambria Math" w:eastAsiaTheme="minorEastAsia" w:hAnsi="Cambria Math"/>
                 <w:i/>
-                <w:sz w:val="24"/>
                 <w:szCs w:val="24"/>
               </w:rPr>
             </m:ctrlPr>
@@ -3985,7 +3123,6 @@
             <m:r>
               <w:rPr>
                 <w:rFonts w:ascii="Cambria Math" w:eastAsiaTheme="minorEastAsia" w:hAnsi="Cambria Math"/>
-                <w:sz w:val="24"/>
                 <w:szCs w:val="24"/>
               </w:rPr>
               <m:t>s</m:t>
@@ -3995,7 +3132,6 @@
             <m:r>
               <w:rPr>
                 <w:rFonts w:ascii="Cambria Math" w:eastAsiaTheme="minorEastAsia" w:hAnsi="Cambria Math"/>
-                <w:sz w:val="24"/>
                 <w:szCs w:val="24"/>
               </w:rPr>
               <m:t>3</m:t>
@@ -4005,7 +3141,6 @@
         <m:r>
           <w:rPr>
             <w:rFonts w:ascii="Cambria Math" w:eastAsiaTheme="minorEastAsia" w:hAnsi="Cambria Math"/>
-            <w:sz w:val="24"/>
             <w:szCs w:val="24"/>
           </w:rPr>
           <m:t>,…,</m:t>
@@ -4016,7 +3151,6 @@
               <w:rPr>
                 <w:rFonts w:ascii="Cambria Math" w:eastAsiaTheme="minorEastAsia" w:hAnsi="Cambria Math"/>
                 <w:i/>
-                <w:sz w:val="24"/>
                 <w:szCs w:val="24"/>
               </w:rPr>
             </m:ctrlPr>
@@ -4025,7 +3159,6 @@
             <m:r>
               <w:rPr>
                 <w:rFonts w:ascii="Cambria Math" w:eastAsiaTheme="minorEastAsia" w:hAnsi="Cambria Math"/>
-                <w:sz w:val="24"/>
                 <w:szCs w:val="24"/>
               </w:rPr>
               <m:t>s</m:t>
@@ -4035,7 +3168,6 @@
             <m:r>
               <w:rPr>
                 <w:rFonts w:ascii="Cambria Math" w:eastAsiaTheme="minorEastAsia" w:hAnsi="Cambria Math"/>
-                <w:sz w:val="24"/>
                 <w:szCs w:val="24"/>
               </w:rPr>
               <m:t>n</m:t>
@@ -4045,7 +3177,6 @@
         <m:r>
           <w:rPr>
             <w:rFonts w:ascii="Cambria Math" w:eastAsiaTheme="minorEastAsia" w:hAnsi="Cambria Math"/>
-            <w:sz w:val="24"/>
             <w:szCs w:val="24"/>
           </w:rPr>
           <m:t>)</m:t>
@@ -4054,7 +3185,6 @@
       <w:r>
         <w:rPr>
           <w:rFonts w:eastAsiaTheme="minorEastAsia"/>
-          <w:sz w:val="24"/>
           <w:szCs w:val="24"/>
         </w:rPr>
         <w:t xml:space="preserve"> che rispetti i vincoli imposti. Ovviamente, considerando ciò è possibile ricavare una curva ottima, cioè l’insieme di tutte gli </w:t>
@@ -4063,7 +3193,6 @@
         <m:r>
           <w:rPr>
             <w:rFonts w:ascii="Cambria Math" w:eastAsiaTheme="minorEastAsia" w:hAnsi="Cambria Math"/>
-            <w:sz w:val="24"/>
             <w:szCs w:val="24"/>
           </w:rPr>
           <m:t>n</m:t>
@@ -4072,7 +3201,6 @@
       <w:r>
         <w:rPr>
           <w:rFonts w:eastAsiaTheme="minorEastAsia"/>
-          <w:sz w:val="24"/>
           <w:szCs w:val="24"/>
         </w:rPr>
         <w:t xml:space="preserve">-esimi rapporti di aspetto ottimi </w:t>
@@ -4084,7 +3212,6 @@
               <w:rPr>
                 <w:rFonts w:ascii="Cambria Math" w:eastAsiaTheme="minorEastAsia" w:hAnsi="Cambria Math"/>
                 <w:i/>
-                <w:sz w:val="24"/>
                 <w:szCs w:val="24"/>
               </w:rPr>
             </m:ctrlPr>
@@ -4093,7 +3220,6 @@
             <m:r>
               <w:rPr>
                 <w:rFonts w:ascii="Cambria Math" w:eastAsiaTheme="minorEastAsia" w:hAnsi="Cambria Math"/>
-                <w:sz w:val="24"/>
                 <w:szCs w:val="24"/>
               </w:rPr>
               <m:t>(s</m:t>
@@ -4103,7 +3229,6 @@
             <m:r>
               <w:rPr>
                 <w:rFonts w:ascii="Cambria Math" w:eastAsiaTheme="minorEastAsia" w:hAnsi="Cambria Math"/>
-                <w:sz w:val="24"/>
                 <w:szCs w:val="24"/>
               </w:rPr>
               <m:t>2</m:t>
@@ -4113,7 +3238,6 @@
         <m:r>
           <w:rPr>
             <w:rFonts w:ascii="Cambria Math" w:eastAsiaTheme="minorEastAsia" w:hAnsi="Cambria Math"/>
-            <w:sz w:val="24"/>
             <w:szCs w:val="24"/>
           </w:rPr>
           <m:t>,</m:t>
@@ -4124,7 +3248,6 @@
               <w:rPr>
                 <w:rFonts w:ascii="Cambria Math" w:eastAsiaTheme="minorEastAsia" w:hAnsi="Cambria Math"/>
                 <w:i/>
-                <w:sz w:val="24"/>
                 <w:szCs w:val="24"/>
               </w:rPr>
             </m:ctrlPr>
@@ -4133,7 +3256,6 @@
             <m:r>
               <w:rPr>
                 <w:rFonts w:ascii="Cambria Math" w:eastAsiaTheme="minorEastAsia" w:hAnsi="Cambria Math"/>
-                <w:sz w:val="24"/>
                 <w:szCs w:val="24"/>
               </w:rPr>
               <m:t>s</m:t>
@@ -4143,7 +3265,6 @@
             <m:r>
               <w:rPr>
                 <w:rFonts w:ascii="Cambria Math" w:eastAsiaTheme="minorEastAsia" w:hAnsi="Cambria Math"/>
-                <w:sz w:val="24"/>
                 <w:szCs w:val="24"/>
               </w:rPr>
               <m:t>3</m:t>
@@ -4153,7 +3274,6 @@
         <m:r>
           <w:rPr>
             <w:rFonts w:ascii="Cambria Math" w:eastAsiaTheme="minorEastAsia" w:hAnsi="Cambria Math"/>
-            <w:sz w:val="24"/>
             <w:szCs w:val="24"/>
           </w:rPr>
           <m:t>,…,</m:t>
@@ -4164,7 +3284,6 @@
               <w:rPr>
                 <w:rFonts w:ascii="Cambria Math" w:eastAsiaTheme="minorEastAsia" w:hAnsi="Cambria Math"/>
                 <w:i/>
-                <w:sz w:val="24"/>
                 <w:szCs w:val="24"/>
               </w:rPr>
             </m:ctrlPr>
@@ -4173,7 +3292,6 @@
             <m:r>
               <w:rPr>
                 <w:rFonts w:ascii="Cambria Math" w:eastAsiaTheme="minorEastAsia" w:hAnsi="Cambria Math"/>
-                <w:sz w:val="24"/>
                 <w:szCs w:val="24"/>
               </w:rPr>
               <m:t>s</m:t>
@@ -4183,7 +3301,6 @@
             <m:r>
               <w:rPr>
                 <w:rFonts w:ascii="Cambria Math" w:eastAsiaTheme="minorEastAsia" w:hAnsi="Cambria Math"/>
-                <w:sz w:val="24"/>
                 <w:szCs w:val="24"/>
               </w:rPr>
               <m:t>n</m:t>
@@ -4193,7 +3310,6 @@
         <m:r>
           <w:rPr>
             <w:rFonts w:ascii="Cambria Math" w:eastAsiaTheme="minorEastAsia" w:hAnsi="Cambria Math"/>
-            <w:sz w:val="24"/>
             <w:szCs w:val="24"/>
           </w:rPr>
           <m:t>)</m:t>
@@ -4202,7 +3318,6 @@
       <w:r>
         <w:rPr>
           <w:rFonts w:eastAsiaTheme="minorEastAsia"/>
-          <w:sz w:val="24"/>
           <w:szCs w:val="24"/>
         </w:rPr>
         <w:t>, ottenendo la curva ottima associata al problema in questione.</w:t>
@@ -4212,7 +3327,7 @@
       <w:pPr>
         <w:pStyle w:val="Titolo1"/>
       </w:pPr>
-      <w:bookmarkStart w:id="4" w:name="_Toc150101903"/>
+      <w:bookmarkStart w:id="4" w:name="_Toc151028513"/>
       <w:r>
         <w:t>Obiettivi</w:t>
       </w:r>
@@ -4252,16 +3367,17 @@
       <w:pPr>
         <w:pStyle w:val="Titolo1"/>
       </w:pPr>
-      <w:bookmarkStart w:id="5" w:name="_Toc150101904"/>
-      <w:r>
-        <w:t xml:space="preserve">Analisi e progettazione di un inverter minimo in </w:t>
-      </w:r>
-      <w:proofErr w:type="spellStart"/>
-      <w:r>
-        <w:t>LTspice</w:t>
+      <w:bookmarkStart w:id="5" w:name="_Toc151028514"/>
+      <w:r>
+        <w:t>Analisi e progettazione di un inverter</w:t>
+      </w:r>
+      <w:r>
+        <w:t xml:space="preserve"> CMOS</w:t>
+      </w:r>
+      <w:r>
+        <w:t xml:space="preserve"> minimo</w:t>
       </w:r>
       <w:bookmarkEnd w:id="5"/>
-      <w:proofErr w:type="spellEnd"/>
     </w:p>
     <w:p/>
     <w:p/>
@@ -4296,23 +3412,34 @@
       <w:pPr>
         <w:pStyle w:val="Titolo1"/>
       </w:pPr>
-      <w:bookmarkStart w:id="6" w:name="_Toc150101905"/>
-      <w:r>
-        <w:t xml:space="preserve">Progettazione </w:t>
-      </w:r>
-      <w:r>
-        <w:t>del Buffer</w:t>
-      </w:r>
-      <w:r>
-        <w:t xml:space="preserve"> in </w:t>
-      </w:r>
-      <w:proofErr w:type="spellStart"/>
-      <w:r>
-        <w:t>LTspice</w:t>
+      <w:bookmarkStart w:id="6" w:name="_Toc151028515"/>
+      <w:r>
+        <w:t>Analisi e p</w:t>
+      </w:r>
+      <w:r>
+        <w:t xml:space="preserve">rogettazione </w:t>
+      </w:r>
+      <w:r>
+        <w:t>d</w:t>
+      </w:r>
+      <w:r>
+        <w:t>i un</w:t>
+      </w:r>
+      <w:r>
+        <w:t xml:space="preserve"> </w:t>
+      </w:r>
+      <w:r>
+        <w:t>b</w:t>
+      </w:r>
+      <w:r>
+        <w:t>uffer</w:t>
+      </w:r>
+      <w:r>
+        <w:t xml:space="preserve"> CMOS a tre stadi</w:t>
       </w:r>
       <w:bookmarkEnd w:id="6"/>
-      <w:proofErr w:type="spellEnd"/>
-    </w:p>
+    </w:p>
+    <w:p/>
     <w:p/>
     <w:p/>
     <w:p/>
@@ -4346,502 +3473,14 @@
       <w:pPr>
         <w:pStyle w:val="Titolo1"/>
       </w:pPr>
-      <w:bookmarkStart w:id="7" w:name="_Toc150101906"/>
-      <w:r>
-        <w:t>Analisi basata su metodo Montecarlo</w:t>
+      <w:bookmarkStart w:id="7" w:name="_Toc151028516"/>
+      <w:r>
+        <w:t>Conclusioni</w:t>
       </w:r>
       <w:bookmarkEnd w:id="7"/>
     </w:p>
-    <w:p>
-      <w:pPr>
-        <w:pStyle w:val="Titolo2"/>
-      </w:pPr>
-      <w:bookmarkStart w:id="8" w:name="_Toc150101907"/>
-      <w:r>
-        <w:t>Parametri di progettazione</w:t>
-      </w:r>
-      <w:r>
-        <w:t xml:space="preserve"> in LTSPICE</w:t>
-      </w:r>
-      <w:bookmarkEnd w:id="8"/>
-    </w:p>
-    <w:p/>
-    <w:p/>
-    <w:p/>
-    <w:p/>
-    <w:p/>
-    <w:p/>
-    <w:p/>
-    <w:p/>
-    <w:p/>
-    <w:p/>
-    <w:p/>
-    <w:p/>
-    <w:p/>
-    <w:p/>
-    <w:p/>
-    <w:p/>
-    <w:p/>
-    <w:p/>
-    <w:p/>
-    <w:p/>
-    <w:p/>
-    <w:p/>
-    <w:p/>
-    <w:p/>
-    <w:p/>
-    <w:p/>
-    <w:p/>
-    <w:p/>
-    <w:p/>
-    <w:p/>
-    <w:p>
-      <w:pPr>
-        <w:pStyle w:val="Titolo2"/>
-      </w:pPr>
-      <w:bookmarkStart w:id="9" w:name="_Toc150101908"/>
-      <w:r>
-        <w:t>Metodo Montecarlo</w:t>
-      </w:r>
-      <w:bookmarkEnd w:id="9"/>
-    </w:p>
-    <w:p/>
-    <w:p/>
-    <w:p/>
-    <w:p/>
-    <w:p/>
-    <w:p/>
-    <w:p/>
-    <w:p/>
-    <w:p/>
-    <w:p/>
-    <w:p/>
-    <w:p/>
-    <w:p/>
-    <w:p/>
-    <w:p/>
-    <w:p/>
-    <w:p/>
-    <w:p/>
-    <w:p/>
-    <w:p/>
-    <w:p/>
-    <w:p/>
-    <w:p/>
-    <w:p/>
-    <w:p/>
-    <w:p/>
-    <w:p/>
-    <w:p/>
-    <w:p/>
-    <w:p/>
-    <w:p>
-      <w:pPr>
-        <w:pStyle w:val="Titolo2"/>
-      </w:pPr>
-      <w:bookmarkStart w:id="10" w:name="_Toc150101909"/>
-      <w:r>
-        <w:t>Simulazioni</w:t>
-      </w:r>
-      <w:bookmarkEnd w:id="10"/>
-      <w:r>
-        <w:t xml:space="preserve"> </w:t>
-      </w:r>
-    </w:p>
-    <w:p/>
-    <w:p/>
-    <w:p/>
-    <w:p/>
-    <w:p/>
-    <w:p/>
-    <w:p/>
-    <w:p/>
-    <w:p/>
-    <w:p/>
-    <w:p/>
-    <w:p/>
-    <w:p/>
-    <w:p/>
-    <w:p/>
-    <w:p/>
-    <w:p/>
-    <w:p/>
-    <w:p/>
-    <w:p/>
-    <w:p/>
-    <w:p/>
-    <w:p/>
-    <w:p/>
-    <w:p/>
-    <w:p/>
-    <w:p/>
-    <w:p/>
-    <w:p/>
-    <w:p/>
-    <w:p/>
-    <w:p>
-      <w:pPr>
-        <w:pStyle w:val="Titolo2"/>
-      </w:pPr>
-      <w:bookmarkStart w:id="11" w:name="_Toc150101910"/>
-      <w:r>
-        <w:t>Dati generati</w:t>
-      </w:r>
-      <w:bookmarkEnd w:id="11"/>
-    </w:p>
-    <w:p/>
-    <w:p/>
-    <w:p/>
-    <w:p/>
-    <w:p/>
-    <w:p/>
-    <w:p/>
-    <w:p/>
-    <w:p/>
-    <w:p/>
-    <w:p/>
-    <w:p/>
-    <w:p/>
-    <w:p/>
-    <w:p/>
-    <w:p/>
-    <w:p/>
-    <w:p/>
-    <w:p/>
-    <w:p/>
-    <w:p/>
-    <w:p/>
-    <w:p/>
-    <w:p/>
-    <w:p/>
-    <w:p/>
-    <w:p/>
-    <w:p/>
-    <w:p/>
-    <w:p>
-      <w:pPr>
-        <w:pStyle w:val="Titolo2"/>
-      </w:pPr>
-      <w:bookmarkStart w:id="12" w:name="_Toc150101911"/>
-      <w:r>
-        <w:t>Analisi dei risultati in MATLAB</w:t>
-      </w:r>
-      <w:bookmarkEnd w:id="12"/>
-    </w:p>
-    <w:p>
-      <w:pPr>
-        <w:pStyle w:val="Titolo1"/>
-      </w:pPr>
-    </w:p>
-    <w:p/>
-    <w:p/>
-    <w:p/>
-    <w:p/>
-    <w:p/>
-    <w:p/>
-    <w:p/>
-    <w:p/>
-    <w:p/>
-    <w:p/>
-    <w:p/>
-    <w:p/>
-    <w:p/>
-    <w:p/>
-    <w:p/>
-    <w:p/>
-    <w:p/>
-    <w:p/>
-    <w:p/>
-    <w:p/>
-    <w:p/>
-    <w:p/>
-    <w:p/>
-    <w:p/>
-    <w:p/>
-    <w:p/>
-    <w:p/>
-    <w:p/>
-    <w:p/>
-    <w:p>
-      <w:pPr>
-        <w:pStyle w:val="Titolo1"/>
-      </w:pPr>
-      <w:bookmarkStart w:id="13" w:name="_Toc150101912"/>
-      <w:r>
-        <w:t xml:space="preserve">Analisi basata su </w:t>
-      </w:r>
-      <w:proofErr w:type="spellStart"/>
-      <w:r>
-        <w:t>optimtool</w:t>
-      </w:r>
-      <w:proofErr w:type="spellEnd"/>
-      <w:r>
-        <w:t xml:space="preserve"> di MATLAB</w:t>
-      </w:r>
-      <w:bookmarkEnd w:id="13"/>
-    </w:p>
-    <w:p>
-      <w:pPr>
-        <w:pStyle w:val="Titolo2"/>
-      </w:pPr>
-      <w:bookmarkStart w:id="14" w:name="_Toc150101913"/>
-      <w:r>
-        <w:t>Modello</w:t>
-      </w:r>
-      <w:bookmarkEnd w:id="14"/>
-    </w:p>
-    <w:p/>
-    <w:p/>
-    <w:p/>
-    <w:p/>
-    <w:p/>
-    <w:p/>
-    <w:p/>
-    <w:p/>
-    <w:p/>
-    <w:p/>
-    <w:p/>
-    <w:p/>
-    <w:p/>
-    <w:p/>
-    <w:p/>
-    <w:p/>
-    <w:p/>
-    <w:p/>
-    <w:p/>
-    <w:p/>
-    <w:p/>
-    <w:p/>
-    <w:p/>
-    <w:p/>
-    <w:p/>
-    <w:p/>
-    <w:p/>
-    <w:p/>
-    <w:p/>
-    <w:p/>
-    <w:p>
-      <w:pPr>
-        <w:pStyle w:val="Titolo2"/>
-      </w:pPr>
-      <w:bookmarkStart w:id="15" w:name="_Toc150101914"/>
-      <w:proofErr w:type="spellStart"/>
-      <w:r>
-        <w:t>Genenerazione</w:t>
-      </w:r>
-      <w:proofErr w:type="spellEnd"/>
-      <w:r>
-        <w:t xml:space="preserve"> dei punti ottimi</w:t>
-      </w:r>
-      <w:bookmarkEnd w:id="15"/>
-    </w:p>
-    <w:p/>
-    <w:p/>
-    <w:p/>
-    <w:p/>
-    <w:p/>
-    <w:p/>
-    <w:p/>
-    <w:p/>
-    <w:p/>
-    <w:p/>
-    <w:p/>
-    <w:p/>
-    <w:p/>
-    <w:p/>
-    <w:p/>
-    <w:p/>
-    <w:p/>
-    <w:p/>
-    <w:p/>
-    <w:p/>
-    <w:p/>
-    <w:p/>
-    <w:p/>
-    <w:p/>
-    <w:p/>
-    <w:p/>
-    <w:p/>
-    <w:p/>
-    <w:p/>
-    <w:p/>
-    <w:p/>
-    <w:p>
-      <w:pPr>
-        <w:pStyle w:val="Titolo2"/>
-      </w:pPr>
-      <w:bookmarkStart w:id="16" w:name="_Toc150101915"/>
-      <w:r>
-        <w:t>Inserimento dei parametri di progettazione in LTSPICE</w:t>
-      </w:r>
-      <w:bookmarkEnd w:id="16"/>
-    </w:p>
-    <w:p/>
-    <w:p/>
-    <w:p/>
-    <w:p/>
-    <w:p/>
-    <w:p/>
-    <w:p/>
-    <w:p/>
-    <w:p/>
-    <w:p/>
-    <w:p/>
-    <w:p/>
-    <w:p/>
-    <w:p/>
-    <w:p/>
-    <w:p/>
-    <w:p/>
-    <w:p/>
-    <w:p/>
-    <w:p/>
-    <w:p/>
-    <w:p/>
-    <w:p/>
-    <w:p/>
-    <w:p/>
-    <w:p/>
-    <w:p/>
-    <w:p/>
-    <w:p/>
-    <w:p/>
-    <w:p/>
-    <w:p>
-      <w:pPr>
-        <w:pStyle w:val="Titolo2"/>
-      </w:pPr>
-      <w:bookmarkStart w:id="17" w:name="_Toc150101916"/>
-      <w:r>
-        <w:t>Simulazioni</w:t>
-      </w:r>
-      <w:bookmarkEnd w:id="17"/>
-    </w:p>
-    <w:p/>
-    <w:p/>
-    <w:p/>
-    <w:p/>
-    <w:p/>
-    <w:p/>
-    <w:p/>
-    <w:p/>
-    <w:p/>
-    <w:p/>
-    <w:p/>
-    <w:p/>
-    <w:p/>
-    <w:p/>
-    <w:p/>
-    <w:p/>
-    <w:p/>
-    <w:p/>
-    <w:p/>
-    <w:p/>
-    <w:p/>
-    <w:p/>
-    <w:p/>
-    <w:p/>
-    <w:p/>
-    <w:p/>
-    <w:p/>
-    <w:p/>
-    <w:p/>
-    <w:p/>
-    <w:p/>
-    <w:p>
-      <w:pPr>
-        <w:pStyle w:val="Titolo2"/>
-      </w:pPr>
-      <w:bookmarkStart w:id="18" w:name="_Toc150101917"/>
-      <w:r>
-        <w:t>Dati generati</w:t>
-      </w:r>
-      <w:bookmarkEnd w:id="18"/>
-    </w:p>
-    <w:p/>
-    <w:p/>
-    <w:p/>
-    <w:p/>
-    <w:p/>
-    <w:p/>
-    <w:p/>
-    <w:p/>
-    <w:p/>
-    <w:p/>
-    <w:p/>
-    <w:p/>
-    <w:p/>
-    <w:p/>
-    <w:p/>
-    <w:p/>
-    <w:p/>
-    <w:p/>
-    <w:p/>
-    <w:p/>
-    <w:p/>
-    <w:p/>
-    <w:p/>
-    <w:p/>
-    <w:p/>
-    <w:p/>
-    <w:p/>
-    <w:p/>
-    <w:p/>
-    <w:p/>
-    <w:p/>
-    <w:p>
-      <w:pPr>
-        <w:pStyle w:val="Titolo2"/>
-      </w:pPr>
-      <w:bookmarkStart w:id="19" w:name="_Toc150101918"/>
-      <w:r>
-        <w:t>Generazione della curva ottima in MATLAB</w:t>
-      </w:r>
-      <w:bookmarkEnd w:id="19"/>
-    </w:p>
-    <w:p/>
-    <w:p/>
-    <w:p/>
-    <w:p/>
-    <w:p/>
-    <w:p/>
-    <w:p/>
-    <w:p/>
-    <w:p/>
-    <w:p/>
-    <w:p/>
-    <w:p/>
-    <w:p/>
-    <w:p/>
-    <w:p/>
-    <w:p/>
-    <w:p/>
-    <w:p/>
-    <w:p/>
-    <w:p/>
-    <w:p/>
-    <w:p/>
-    <w:p/>
-    <w:p/>
-    <w:p/>
-    <w:p/>
-    <w:p/>
-    <w:p/>
-    <w:p/>
-    <w:p/>
-    <w:p/>
-    <w:p>
-      <w:pPr>
-        <w:pStyle w:val="Titolo1"/>
-      </w:pPr>
-      <w:bookmarkStart w:id="20" w:name="_Toc150101919"/>
-      <w:r>
-        <w:t>Conclusioni</w:t>
-      </w:r>
-      <w:bookmarkEnd w:id="20"/>
-    </w:p>
     <w:sectPr>
-      <w:footerReference w:type="default" r:id="rId11"/>
+      <w:footerReference w:type="default" r:id="rId12"/>
       <w:pgSz w:w="11906" w:h="16838"/>
       <w:pgMar w:top="1417" w:right="1134" w:bottom="1134" w:left="1134" w:header="708" w:footer="708" w:gutter="0"/>
       <w:pgNumType w:start="1"/>
@@ -4980,6 +3619,7 @@
             <w:bottom w:w="72" w:type="dxa"/>
             <w:right w:w="115" w:type="dxa"/>
           </w:tcMar>
+          <w:vAlign w:val="center"/>
           <w:hideMark/>
         </w:tcPr>
         <w:p>
@@ -5014,15 +3654,6 @@
           <w:r>
             <w:rPr>
               <w:rFonts w:ascii="Cambria" w:eastAsia="Cambria" w:hAnsi="Cambria" w:cs="Cambria"/>
-              <w:color w:val="000000"/>
-              <w:sz w:val="36"/>
-              <w:szCs w:val="36"/>
-            </w:rPr>
-            <w:t xml:space="preserve"> </w:t>
-          </w:r>
-          <w:r>
-            <w:rPr>
-              <w:rFonts w:ascii="Cambria" w:eastAsia="Cambria" w:hAnsi="Cambria" w:cs="Cambria"/>
               <w:sz w:val="36"/>
               <w:szCs w:val="36"/>
             </w:rPr>
@@ -5045,10 +3676,12 @@
             <w:bottom w:w="72" w:type="dxa"/>
             <w:right w:w="115" w:type="dxa"/>
           </w:tcMar>
+          <w:vAlign w:val="center"/>
           <w:hideMark/>
         </w:tcPr>
         <w:p>
           <w:pPr>
+            <w:jc w:val="center"/>
             <w:rPr>
               <w:rFonts w:ascii="Cambria" w:eastAsia="Cambria" w:hAnsi="Cambria" w:cs="Cambria"/>
               <w:b/>
@@ -5088,6 +3721,189 @@
     </w:pPr>
   </w:p>
 </w:hdr>
+</file>
+
+<file path=word/numbering.xml><?xml version="1.0" encoding="utf-8"?>
+<w:numbering xmlns:wpc="http://schemas.microsoft.com/office/word/2010/wordprocessingCanvas" xmlns:cx="http://schemas.microsoft.com/office/drawing/2014/chartex" xmlns:cx1="http://schemas.microsoft.com/office/drawing/2015/9/8/chartex" xmlns:cx2="http://schemas.microsoft.com/office/drawing/2015/10/21/chartex" xmlns:cx3="http://schemas.microsoft.com/office/drawing/2016/5/9/chartex" xmlns:cx4="http://schemas.microsoft.com/office/drawing/2016/5/10/chartex" xmlns:cx5="http://schemas.microsoft.com/office/drawing/2016/5/11/chartex" xmlns:cx6="http://schemas.microsoft.com/office/drawing/2016/5/12/chartex" xmlns:cx7="http://schemas.microsoft.com/office/drawing/2016/5/13/chartex" xmlns:cx8="http://schemas.microsoft.com/office/drawing/2016/5/14/chartex" xmlns:mc="http://schemas.openxmlformats.org/markup-compatibility/2006" xmlns:aink="http://schemas.microsoft.com/office/drawing/2016/ink" xmlns:am3d="http://schemas.microsoft.com/office/drawing/2017/model3d" xmlns:o="urn:schemas-microsoft-com:office:office" xmlns:oel="http://schemas.microsoft.com/office/2019/extlst" xmlns:r="http://schemas.openxmlformats.org/officeDocument/2006/relationships" xmlns:m="http://schemas.openxmlformats.org/officeDocument/2006/math" xmlns:v="urn:schemas-microsoft-com:vml" xmlns:wp14="http://schemas.microsoft.com/office/word/2010/wordprocessingDrawing" xmlns:wp="http://schemas.openxmlformats.org/drawingml/2006/wordprocessingDrawing" xmlns:w10="urn:schemas-microsoft-com:office:word" xmlns:w="http://schemas.openxmlformats.org/wordprocessingml/2006/main" xmlns:w14="http://schemas.microsoft.com/office/word/2010/wordml" xmlns:w15="http://schemas.microsoft.com/office/word/2012/wordml" xmlns:w16cex="http://schemas.microsoft.com/office/word/2018/wordml/cex" xmlns:w16cid="http://schemas.microsoft.com/office/word/2016/wordml/cid" xmlns:w16="http://schemas.microsoft.com/office/word/2018/wordml" xmlns:w16sdtdh="http://schemas.microsoft.com/office/word/2020/wordml/sdtdatahash" xmlns:w16se="http://schemas.microsoft.com/office/word/2015/wordml/symex" xmlns:wpg="http://schemas.microsoft.com/office/word/2010/wordprocessingGroup" xmlns:wpi="http://schemas.microsoft.com/office/word/2010/wordprocessingInk" xmlns:wne="http://schemas.microsoft.com/office/word/2006/wordml" xmlns:wps="http://schemas.microsoft.com/office/word/2010/wordprocessingShape" mc:Ignorable="w14 w15 w16se w16cid w16 w16cex w16sdtdh wp14">
+  <w:abstractNum w:abstractNumId="0" w15:restartNumberingAfterBreak="0">
+    <w:nsid w:val="1F007B2A"/>
+    <w:multiLevelType w:val="hybridMultilevel"/>
+    <w:tmpl w:val="7794D1C2"/>
+    <w:lvl w:ilvl="0" w:tplc="04100017">
+      <w:start w:val="1"/>
+      <w:numFmt w:val="lowerLetter"/>
+      <w:lvlText w:val="%1)"/>
+      <w:lvlJc w:val="left"/>
+      <w:pPr>
+        <w:ind w:left="720" w:hanging="360"/>
+      </w:pPr>
+    </w:lvl>
+    <w:lvl w:ilvl="1" w:tplc="04090019" w:tentative="1">
+      <w:start w:val="1"/>
+      <w:numFmt w:val="lowerLetter"/>
+      <w:lvlText w:val="%2."/>
+      <w:lvlJc w:val="left"/>
+      <w:pPr>
+        <w:ind w:left="1440" w:hanging="360"/>
+      </w:pPr>
+    </w:lvl>
+    <w:lvl w:ilvl="2" w:tplc="0409001B" w:tentative="1">
+      <w:start w:val="1"/>
+      <w:numFmt w:val="lowerRoman"/>
+      <w:lvlText w:val="%3."/>
+      <w:lvlJc w:val="right"/>
+      <w:pPr>
+        <w:ind w:left="2160" w:hanging="180"/>
+      </w:pPr>
+    </w:lvl>
+    <w:lvl w:ilvl="3" w:tplc="0409000F" w:tentative="1">
+      <w:start w:val="1"/>
+      <w:numFmt w:val="decimal"/>
+      <w:lvlText w:val="%4."/>
+      <w:lvlJc w:val="left"/>
+      <w:pPr>
+        <w:ind w:left="2880" w:hanging="360"/>
+      </w:pPr>
+    </w:lvl>
+    <w:lvl w:ilvl="4" w:tplc="04090019" w:tentative="1">
+      <w:start w:val="1"/>
+      <w:numFmt w:val="lowerLetter"/>
+      <w:lvlText w:val="%5."/>
+      <w:lvlJc w:val="left"/>
+      <w:pPr>
+        <w:ind w:left="3600" w:hanging="360"/>
+      </w:pPr>
+    </w:lvl>
+    <w:lvl w:ilvl="5" w:tplc="0409001B" w:tentative="1">
+      <w:start w:val="1"/>
+      <w:numFmt w:val="lowerRoman"/>
+      <w:lvlText w:val="%6."/>
+      <w:lvlJc w:val="right"/>
+      <w:pPr>
+        <w:ind w:left="4320" w:hanging="180"/>
+      </w:pPr>
+    </w:lvl>
+    <w:lvl w:ilvl="6" w:tplc="0409000F" w:tentative="1">
+      <w:start w:val="1"/>
+      <w:numFmt w:val="decimal"/>
+      <w:lvlText w:val="%7."/>
+      <w:lvlJc w:val="left"/>
+      <w:pPr>
+        <w:ind w:left="5040" w:hanging="360"/>
+      </w:pPr>
+    </w:lvl>
+    <w:lvl w:ilvl="7" w:tplc="04090019" w:tentative="1">
+      <w:start w:val="1"/>
+      <w:numFmt w:val="lowerLetter"/>
+      <w:lvlText w:val="%8."/>
+      <w:lvlJc w:val="left"/>
+      <w:pPr>
+        <w:ind w:left="5760" w:hanging="360"/>
+      </w:pPr>
+    </w:lvl>
+    <w:lvl w:ilvl="8" w:tplc="0409001B" w:tentative="1">
+      <w:start w:val="1"/>
+      <w:numFmt w:val="lowerRoman"/>
+      <w:lvlText w:val="%9."/>
+      <w:lvlJc w:val="right"/>
+      <w:pPr>
+        <w:ind w:left="6480" w:hanging="180"/>
+      </w:pPr>
+    </w:lvl>
+  </w:abstractNum>
+  <w:abstractNum w:abstractNumId="1" w15:restartNumberingAfterBreak="0">
+    <w:nsid w:val="36B61AEF"/>
+    <w:multiLevelType w:val="hybridMultilevel"/>
+    <w:tmpl w:val="F14EFC3E"/>
+    <w:lvl w:ilvl="0" w:tplc="04100017">
+      <w:start w:val="1"/>
+      <w:numFmt w:val="lowerLetter"/>
+      <w:lvlText w:val="%1)"/>
+      <w:lvlJc w:val="left"/>
+      <w:pPr>
+        <w:ind w:left="720" w:hanging="360"/>
+      </w:pPr>
+    </w:lvl>
+    <w:lvl w:ilvl="1" w:tplc="04090019" w:tentative="1">
+      <w:start w:val="1"/>
+      <w:numFmt w:val="lowerLetter"/>
+      <w:lvlText w:val="%2."/>
+      <w:lvlJc w:val="left"/>
+      <w:pPr>
+        <w:ind w:left="1440" w:hanging="360"/>
+      </w:pPr>
+    </w:lvl>
+    <w:lvl w:ilvl="2" w:tplc="0409001B" w:tentative="1">
+      <w:start w:val="1"/>
+      <w:numFmt w:val="lowerRoman"/>
+      <w:lvlText w:val="%3."/>
+      <w:lvlJc w:val="right"/>
+      <w:pPr>
+        <w:ind w:left="2160" w:hanging="180"/>
+      </w:pPr>
+    </w:lvl>
+    <w:lvl w:ilvl="3" w:tplc="0409000F" w:tentative="1">
+      <w:start w:val="1"/>
+      <w:numFmt w:val="decimal"/>
+      <w:lvlText w:val="%4."/>
+      <w:lvlJc w:val="left"/>
+      <w:pPr>
+        <w:ind w:left="2880" w:hanging="360"/>
+      </w:pPr>
+    </w:lvl>
+    <w:lvl w:ilvl="4" w:tplc="04090019" w:tentative="1">
+      <w:start w:val="1"/>
+      <w:numFmt w:val="lowerLetter"/>
+      <w:lvlText w:val="%5."/>
+      <w:lvlJc w:val="left"/>
+      <w:pPr>
+        <w:ind w:left="3600" w:hanging="360"/>
+      </w:pPr>
+    </w:lvl>
+    <w:lvl w:ilvl="5" w:tplc="0409001B" w:tentative="1">
+      <w:start w:val="1"/>
+      <w:numFmt w:val="lowerRoman"/>
+      <w:lvlText w:val="%6."/>
+      <w:lvlJc w:val="right"/>
+      <w:pPr>
+        <w:ind w:left="4320" w:hanging="180"/>
+      </w:pPr>
+    </w:lvl>
+    <w:lvl w:ilvl="6" w:tplc="0409000F" w:tentative="1">
+      <w:start w:val="1"/>
+      <w:numFmt w:val="decimal"/>
+      <w:lvlText w:val="%7."/>
+      <w:lvlJc w:val="left"/>
+      <w:pPr>
+        <w:ind w:left="5040" w:hanging="360"/>
+      </w:pPr>
+    </w:lvl>
+    <w:lvl w:ilvl="7" w:tplc="04090019" w:tentative="1">
+      <w:start w:val="1"/>
+      <w:numFmt w:val="lowerLetter"/>
+      <w:lvlText w:val="%8."/>
+      <w:lvlJc w:val="left"/>
+      <w:pPr>
+        <w:ind w:left="5760" w:hanging="360"/>
+      </w:pPr>
+    </w:lvl>
+    <w:lvl w:ilvl="8" w:tplc="0409001B" w:tentative="1">
+      <w:start w:val="1"/>
+      <w:numFmt w:val="lowerRoman"/>
+      <w:lvlText w:val="%9."/>
+      <w:lvlJc w:val="right"/>
+      <w:pPr>
+        <w:ind w:left="6480" w:hanging="180"/>
+      </w:pPr>
+    </w:lvl>
+  </w:abstractNum>
+  <w:num w:numId="1" w16cid:durableId="1153451964">
+    <w:abstractNumId w:val="1"/>
+  </w:num>
+  <w:num w:numId="2" w16cid:durableId="2059667503">
+    <w:abstractNumId w:val="0"/>
+  </w:num>
+</w:numbering>
 </file>
 
 <file path=word/styles.xml><?xml version="1.0" encoding="utf-8"?>
@@ -5490,6 +4306,10 @@
   <w:style w:type="paragraph" w:default="1" w:styleId="Normale">
     <w:name w:val="Normal"/>
     <w:qFormat/>
+    <w:rsid w:val="00723E3F"/>
+    <w:rPr>
+      <w:sz w:val="24"/>
+    </w:rPr>
   </w:style>
   <w:style w:type="paragraph" w:styleId="Titolo1">
     <w:name w:val="heading 1"/>
@@ -5898,6 +4718,29 @@
       <w:color w:val="808080"/>
     </w:rPr>
   </w:style>
+  <w:style w:type="paragraph" w:styleId="Paragrafoelenco">
+    <w:name w:val="List Paragraph"/>
+    <w:basedOn w:val="Normale"/>
+    <w:uiPriority w:val="34"/>
+    <w:qFormat/>
+    <w:rsid w:val="00723E3F"/>
+    <w:pPr>
+      <w:ind w:left="720"/>
+      <w:contextualSpacing/>
+    </w:pPr>
+  </w:style>
+  <w:style w:type="paragraph" w:styleId="Nessunaspaziatura">
+    <w:name w:val="No Spacing"/>
+    <w:uiPriority w:val="1"/>
+    <w:qFormat/>
+    <w:rsid w:val="00723E3F"/>
+    <w:pPr>
+      <w:spacing w:after="0" w:line="240" w:lineRule="auto"/>
+    </w:pPr>
+    <w:rPr>
+      <w:sz w:val="24"/>
+    </w:rPr>
+  </w:style>
 </w:styles>
 </file>
 

</xml_diff>